<commit_message>
Made changes to my thesis for final version.
</commit_message>
<xml_diff>
--- a/STS4600_outline_jl4ge.docx
+++ b/STS4600_outline_jl4ge.docx
@@ -17,6 +17,20 @@
           <w:color w:val="212121"/>
           <w:szCs w:val="21"/>
         </w:rPr>
+        <w:softHyphen/>
+      </w:r>
+      <w:r>
+        <w:rPr>
+          <w:color w:val="212121"/>
+          <w:szCs w:val="21"/>
+        </w:rPr>
+        <w:softHyphen/>
+      </w:r>
+      <w:r>
+        <w:rPr>
+          <w:color w:val="212121"/>
+          <w:szCs w:val="21"/>
+        </w:rPr>
         <w:t>Jonathan Lowe</w:t>
       </w:r>
     </w:p>
@@ -871,32 +885,7 @@
         </w:rPr>
       </w:pPr>
       <w:r>
-        <w:rPr>
-          <w:color w:val="212121"/>
-          <w:szCs w:val="21"/>
-        </w:rPr>
-        <w:t xml:space="preserve">Companies can use </w:t>
-      </w:r>
-      <w:r>
-        <w:rPr>
-          <w:color w:val="212121"/>
-          <w:szCs w:val="21"/>
-        </w:rPr>
-        <w:t xml:space="preserve">Data Mining to </w:t>
-      </w:r>
-      <w:r>
-        <w:rPr>
-          <w:color w:val="212121"/>
-          <w:szCs w:val="21"/>
-        </w:rPr>
-        <w:t>infer additional information from large data sets</w:t>
-      </w:r>
-      <w:r>
-        <w:rPr>
-          <w:color w:val="212121"/>
-          <w:szCs w:val="21"/>
-        </w:rPr>
-        <w:t xml:space="preserve"> they have about their customers</w:t>
+        <w:t>Retail stores have used data mining has been used to infer private information</w:t>
       </w:r>
     </w:p>
     <w:p>
@@ -1015,7 +1004,26 @@
         </w:rPr>
       </w:pPr>
       <w:r>
-        <w:t>When a hurricane is approaching, Walmart found that sales of beer increase (Keating, 2008).</w:t>
+        <w:rPr>
+          <w:color w:val="212121"/>
+          <w:szCs w:val="21"/>
+        </w:rPr>
+        <w:t>Through customer purchase history, Target sent pregnant women with baby clothes adds with a lot of accuracy. (</w:t>
+      </w:r>
+      <w:r>
+        <w:fldChar w:fldCharType="begin"/>
+      </w:r>
+      <w:r>
+        <w:instrText xml:space="preserve"> ADDIN ZOTERO_ITEM CSL_CITATION {"citationID":"a25ittc7bng","properties":{"formattedCitation":"(Corrigan, Craciun, &amp; Powell, 2014)","plainCitation":"(Corrigan, Craciun, &amp; Powell, 2014)"},"citationItems":[{"id":42,"uris":["http://zotero.org/users/local/vXPyDOlU/items/V9T3FP83"],"uri":["http://zotero.org/users/local/vXPyDOlU/items/V9T3FP83"],"itemData":{"id":42,"type":"article-journal","title":"How Does Target Know So Much About Its Customers? Utilizing Customer Analytics to Make Marketing Decisions","container-title":"Marketing Education Review","page":"159-166","volume":"24","issue":"2","source":"EBSCOhost","abstract":"Every time shoppers make a purchase at a store or browse a Web site, customer behavior is tracked, analyzed, and perhaps shared with other businesses. Target Corporation is a leader in analyzing vast amounts of data to identify buying patterns, improve customer satisfaction, predict future trends, select promotional strategies, and increase revenue. This case highlights a situation in which a teen girl unexpectedly received a maternity-specific mailer from Target and discusses the positive and negative aspects of this retailer's data mining program. The case focuses on the types of data needed to identify changes in consumer behavior, privacy issues that arise with data mining, and how customer analytics supports marketing decisions.","DOI":"10.2753/MER1052-8008240206","ISSN":"10528008","shortTitle":"How Does Target Know So Much About Its Customers?","journalAbbreviation":"Marketing Education Review","author":[{"family":"Corrigan","given":"Hope B."},{"family":"Craciun","given":"Georgiana"},{"family":"Powell","given":"Allison M."}],"issued":{"date-parts":[["2014"]],"season":"Summer"}}}],"schema":"https://github.com/citation-style-language/schema/raw/master/csl-citation.json"} </w:instrText>
+      </w:r>
+      <w:r>
+        <w:fldChar w:fldCharType="separate"/>
+      </w:r>
+      <w:r>
+        <w:t>Corrigan, Craciun, &amp; Powell, 2014)</w:t>
+      </w:r>
+      <w:r>
+        <w:fldChar w:fldCharType="end"/>
       </w:r>
     </w:p>
     <w:p>
@@ -1037,23 +1045,58 @@
           <w:color w:val="212121"/>
           <w:szCs w:val="21"/>
         </w:rPr>
-        <w:t>Through customer purchase history, Target sent pregnant women with baby clothes adds with a lot of accuracy. (</w:t>
-      </w:r>
-      <w:r>
-        <w:fldChar w:fldCharType="begin"/>
-      </w:r>
-      <w:r>
-        <w:instrText xml:space="preserve"> ADDIN ZOTERO_ITEM CSL_CITATION {"citationID":"a25ittc7bng","properties":{"formattedCitation":"(Corrigan, Craciun, &amp; Powell, 2014)","plainCitation":"(Corrigan, Craciun, &amp; Powell, 2014)"},"citationItems":[{"id":42,"uris":["http://zotero.org/users/local/vXPyDOlU/items/V9T3FP83"],"uri":["http://zotero.org/users/local/vXPyDOlU/items/V9T3FP83"],"itemData":{"id":42,"type":"article-journal","title":"How Does Target Know So Much About Its Customers? Utilizing Customer Analytics to Make Marketing Decisions","container-title":"Marketing Education Review","page":"159-166","volume":"24","issue":"2","source":"EBSCOhost","abstract":"Every time shoppers make a purchase at a store or browse a Web site, customer behavior is tracked, analyzed, and perhaps shared with other businesses. Target Corporation is a leader in analyzing vast amounts of data to identify buying patterns, improve customer satisfaction, predict future trends, select promotional strategies, and increase revenue. This case highlights a situation in which a teen girl unexpectedly received a maternity-specific mailer from Target and discusses the positive and negative aspects of this retailer's data mining program. The case focuses on the types of data needed to identify changes in consumer behavior, privacy issues that arise with data mining, and how customer analytics supports marketing decisions.","DOI":"10.2753/MER1052-8008240206","ISSN":"10528008","shortTitle":"How Does Target Know So Much About Its Customers?","journalAbbreviation":"Marketing Education Review","author":[{"family":"Corrigan","given":"Hope B."},{"family":"Craciun","given":"Georgiana"},{"family":"Powell","given":"Allison M."}],"issued":{"date-parts":[["2014"]],"season":"Summer"}}}],"schema":"https://github.com/citation-style-language/schema/raw/master/csl-citation.json"} </w:instrText>
-      </w:r>
-      <w:r>
-        <w:fldChar w:fldCharType="separate"/>
-      </w:r>
-      <w:r>
-        <w:t>Corrigan, Craciun, &amp; Powell, 2014)</w:t>
-      </w:r>
-      <w:r>
-        <w:fldChar w:fldCharType="end"/>
-      </w:r>
+        <w:t>Netflix gave a prize to people who could predict ratings on other movies using ratings users gave on other movies</w:t>
+      </w:r>
+      <w:r>
+        <w:rPr>
+          <w:color w:val="212121"/>
+          <w:szCs w:val="21"/>
+        </w:rPr>
+        <w:t>.</w:t>
+      </w:r>
+      <w:r>
+        <w:rPr>
+          <w:color w:val="212121"/>
+          <w:szCs w:val="21"/>
+        </w:rPr>
+        <w:t xml:space="preserve"> (</w:t>
+      </w:r>
+      <w:r>
+        <w:t>Bennett</w:t>
+      </w:r>
+      <w:r>
+        <w:t xml:space="preserve"> &amp; Lanning</w:t>
+      </w:r>
+      <w:r>
+        <w:rPr>
+          <w:color w:val="212121"/>
+          <w:szCs w:val="21"/>
+        </w:rPr>
+        <w:t>, 2007</w:t>
+      </w:r>
+      <w:r>
+        <w:rPr>
+          <w:color w:val="212121"/>
+          <w:szCs w:val="21"/>
+        </w:rPr>
+        <w:t>)</w:t>
+      </w:r>
+      <w:r>
+        <w:rPr>
+          <w:color w:val="212121"/>
+          <w:szCs w:val="21"/>
+        </w:rPr>
+        <w:t xml:space="preserve"> </w:t>
+      </w:r>
+      <w:bookmarkStart w:id="8" w:name="_Hlk493081981"/>
+      <w:r>
+        <w:rPr>
+          <w:color w:val="212121"/>
+          <w:szCs w:val="21"/>
+        </w:rPr>
+        <w:t>(Maybe remove)</w:t>
+      </w:r>
+      <w:bookmarkEnd w:id="8"/>
     </w:p>
     <w:p>
       <w:pPr>
@@ -1074,34 +1117,21 @@
           <w:color w:val="212121"/>
           <w:szCs w:val="21"/>
         </w:rPr>
-        <w:t>Netflix gave a prize to people who could predict ratings on other movies using ratings users gave on other movies</w:t>
-      </w:r>
-      <w:r>
-        <w:rPr>
-          <w:color w:val="212121"/>
-          <w:szCs w:val="21"/>
-        </w:rPr>
-        <w:t>.</w:t>
-      </w:r>
-      <w:r>
-        <w:rPr>
-          <w:color w:val="212121"/>
-          <w:szCs w:val="21"/>
-        </w:rPr>
-        <w:t xml:space="preserve"> (</w:t>
-      </w:r>
-      <w:r>
-        <w:t>Bennett</w:t>
-      </w:r>
-      <w:r>
-        <w:t xml:space="preserve"> &amp; Lanning</w:t>
-      </w:r>
-      <w:r>
-        <w:rPr>
-          <w:color w:val="212121"/>
-          <w:szCs w:val="21"/>
-        </w:rPr>
-        <w:t>, 2007</w:t>
+        <w:t xml:space="preserve">Netflix is using data mining to find shows that will be popular. </w:t>
+      </w:r>
+      <w:r>
+        <w:rPr>
+          <w:color w:val="212121"/>
+          <w:szCs w:val="21"/>
+        </w:rPr>
+        <w:t>(</w:t>
+      </w:r>
+      <w:r>
+        <w:rPr>
+          <w:color w:val="212121"/>
+          <w:szCs w:val="21"/>
+        </w:rPr>
+        <w:t>RESEARCH</w:t>
       </w:r>
       <w:r>
         <w:rPr>
@@ -1117,7 +1147,6 @@
         </w:rPr>
         <w:t xml:space="preserve"> </w:t>
       </w:r>
-      <w:bookmarkStart w:id="8" w:name="_Hlk493081981"/>
       <w:r>
         <w:rPr>
           <w:color w:val="212121"/>
@@ -1125,7 +1154,6 @@
         </w:rPr>
         <w:t>(Maybe remove)</w:t>
       </w:r>
-      <w:bookmarkEnd w:id="8"/>
     </w:p>
     <w:p>
       <w:pPr>
@@ -1142,46 +1170,435 @@
         </w:rPr>
       </w:pPr>
       <w:r>
-        <w:rPr>
-          <w:color w:val="212121"/>
-          <w:szCs w:val="21"/>
-        </w:rPr>
-        <w:t xml:space="preserve">Netflix is using data mining to find shows that will be popular. </w:t>
-      </w:r>
-      <w:r>
-        <w:rPr>
-          <w:color w:val="212121"/>
-          <w:szCs w:val="21"/>
-        </w:rPr>
+        <w:t>s</w:t>
+      </w:r>
+      <w:r>
+        <w:t xml:space="preserve">Examples of potential uses </w:t>
+      </w:r>
+      <w:r>
+        <w:t>of IoT and how data mining could be used.</w:t>
+      </w:r>
+    </w:p>
+    <w:p>
+      <w:pPr>
+        <w:pStyle w:val="NormalWeb"/>
+        <w:shd w:val="clear" w:color="auto" w:fill="FFFFFF"/>
+        <w:spacing w:before="0" w:beforeAutospacing="0" w:after="150" w:afterAutospacing="0"/>
+        <w:ind w:left="720" w:hanging="720"/>
+        <w:rPr>
+          <w:color w:val="212121"/>
+          <w:szCs w:val="21"/>
+        </w:rPr>
+      </w:pPr>
+      <w:r>
+        <w:rPr>
+          <w:color w:val="212121"/>
+          <w:szCs w:val="21"/>
+        </w:rPr>
+        <w:t>III</w:t>
+      </w:r>
+      <w:r>
+        <w:rPr>
+          <w:color w:val="212121"/>
+          <w:szCs w:val="21"/>
+        </w:rPr>
+        <w:t>.</w:t>
+      </w:r>
+      <w:r>
+        <w:rPr>
+          <w:color w:val="212121"/>
+          <w:szCs w:val="21"/>
+        </w:rPr>
+        <w:t xml:space="preserve"> </w:t>
+      </w:r>
+      <w:r>
+        <w:rPr>
+          <w:color w:val="212121"/>
+          <w:szCs w:val="21"/>
+        </w:rPr>
+        <w:t xml:space="preserve">Supporting Argument </w:t>
+      </w:r>
+      <w:r>
+        <w:rPr>
+          <w:color w:val="212121"/>
+          <w:szCs w:val="21"/>
+        </w:rPr>
+        <w:t>2</w:t>
+      </w:r>
+    </w:p>
+    <w:p>
+      <w:pPr>
+        <w:pStyle w:val="NormalWeb"/>
+        <w:shd w:val="clear" w:color="auto" w:fill="FFFFFF"/>
+        <w:spacing w:before="0" w:beforeAutospacing="0" w:after="150" w:afterAutospacing="0"/>
+        <w:ind w:left="1440" w:hanging="360"/>
+        <w:rPr>
+          <w:color w:val="212121"/>
+          <w:szCs w:val="21"/>
+        </w:rPr>
+      </w:pPr>
+      <w:r>
+        <w:rPr>
+          <w:color w:val="212121"/>
+          <w:szCs w:val="21"/>
+        </w:rPr>
+        <w:t>A.</w:t>
+      </w:r>
+      <w:r>
+        <w:rPr>
+          <w:color w:val="212121"/>
+          <w:szCs w:val="21"/>
+        </w:rPr>
+        <w:t xml:space="preserve"> </w:t>
+      </w:r>
+      <w:r>
+        <w:rPr>
+          <w:color w:val="212121"/>
+          <w:szCs w:val="21"/>
+        </w:rPr>
+        <w:t>Define this section’s claim. How does it relate to your overall claim?</w:t>
+      </w:r>
+    </w:p>
+    <w:p>
+      <w:pPr>
+        <w:pStyle w:val="NormalWeb"/>
+        <w:numPr>
+          <w:ilvl w:val="0"/>
+          <w:numId w:val="8"/>
+        </w:numPr>
+        <w:shd w:val="clear" w:color="auto" w:fill="FFFFFF"/>
+        <w:spacing w:before="0" w:beforeAutospacing="0" w:after="150" w:afterAutospacing="0"/>
+        <w:rPr>
+          <w:color w:val="212121"/>
+          <w:szCs w:val="21"/>
+        </w:rPr>
+      </w:pPr>
+      <w:bookmarkStart w:id="9" w:name="_GoBack"/>
+      <w:bookmarkEnd w:id="9"/>
+      <w:r>
+        <w:t>Once corporations collect information from IoT devices about their users, they will effectively have exclusive control it</w:t>
+      </w:r>
+      <w:r>
+        <w:rPr>
+          <w:color w:val="212121"/>
+          <w:szCs w:val="21"/>
+        </w:rPr>
+        <w:t xml:space="preserve">. </w:t>
+      </w:r>
+    </w:p>
+    <w:p>
+      <w:pPr>
+        <w:pStyle w:val="NormalWeb"/>
+        <w:shd w:val="clear" w:color="auto" w:fill="FFFFFF"/>
+        <w:spacing w:before="0" w:beforeAutospacing="0" w:after="150" w:afterAutospacing="0"/>
+        <w:ind w:left="1440" w:hanging="360"/>
+        <w:rPr>
+          <w:color w:val="212121"/>
+          <w:szCs w:val="21"/>
+        </w:rPr>
+      </w:pPr>
+      <w:r>
+        <w:rPr>
+          <w:color w:val="212121"/>
+          <w:szCs w:val="21"/>
+        </w:rPr>
+        <w:t>B.</w:t>
+      </w:r>
+      <w:r>
+        <w:rPr>
+          <w:color w:val="212121"/>
+          <w:szCs w:val="21"/>
+        </w:rPr>
+        <w:t xml:space="preserve"> </w:t>
+      </w:r>
+      <w:r>
+        <w:rPr>
+          <w:color w:val="212121"/>
+          <w:szCs w:val="21"/>
+        </w:rPr>
+        <w:t>Describe the reasons and evidence that support this claim. This section should be multiple paragraphs long, so for each planned paragraph:</w:t>
+      </w:r>
+    </w:p>
+    <w:p>
+      <w:pPr>
+        <w:pStyle w:val="NormalWeb"/>
+        <w:shd w:val="clear" w:color="auto" w:fill="FFFFFF"/>
+        <w:spacing w:before="0" w:beforeAutospacing="0" w:after="150" w:afterAutospacing="0"/>
+        <w:ind w:left="2160" w:hanging="360"/>
+        <w:rPr>
+          <w:color w:val="212121"/>
+          <w:szCs w:val="21"/>
+        </w:rPr>
+      </w:pPr>
+      <w:r>
+        <w:rPr>
+          <w:color w:val="212121"/>
+          <w:szCs w:val="21"/>
+        </w:rPr>
+        <w:t>a</w:t>
+      </w:r>
+      <w:r>
+        <w:rPr>
+          <w:color w:val="212121"/>
+          <w:szCs w:val="21"/>
+        </w:rPr>
+        <w:t xml:space="preserve"> </w:t>
+      </w:r>
+      <w:r>
+        <w:rPr>
+          <w:color w:val="212121"/>
+          <w:szCs w:val="21"/>
+        </w:rPr>
+        <w:t>Write a complete sentence as the topic sentence (claim) of the paragraph.</w:t>
+      </w:r>
+    </w:p>
+    <w:p>
+      <w:pPr>
+        <w:pStyle w:val="NormalWeb"/>
+        <w:numPr>
+          <w:ilvl w:val="0"/>
+          <w:numId w:val="10"/>
+        </w:numPr>
+        <w:shd w:val="clear" w:color="auto" w:fill="FFFFFF"/>
+        <w:spacing w:before="0" w:beforeAutospacing="0" w:after="150" w:afterAutospacing="0"/>
+        <w:rPr>
+          <w:color w:val="212121"/>
+          <w:szCs w:val="21"/>
+        </w:rPr>
+      </w:pPr>
+      <w:r>
+        <w:rPr>
+          <w:color w:val="212121"/>
+          <w:szCs w:val="21"/>
+        </w:rPr>
+        <w:t>As of now search engines collect information about their users and pretty much exclusively control that information</w:t>
+      </w:r>
+    </w:p>
+    <w:p>
+      <w:pPr>
+        <w:pStyle w:val="NormalWeb"/>
+        <w:numPr>
+          <w:ilvl w:val="0"/>
+          <w:numId w:val="10"/>
+        </w:numPr>
+        <w:shd w:val="clear" w:color="auto" w:fill="FFFFFF"/>
+        <w:spacing w:before="0" w:beforeAutospacing="0" w:after="150" w:afterAutospacing="0"/>
+        <w:rPr>
+          <w:color w:val="212121"/>
+          <w:szCs w:val="21"/>
+        </w:rPr>
+      </w:pPr>
+      <w:bookmarkStart w:id="10" w:name="_Hlk494028193"/>
+      <w:r>
+        <w:rPr>
+          <w:color w:val="212121"/>
+          <w:szCs w:val="21"/>
+        </w:rPr>
+        <w:lastRenderedPageBreak/>
+        <w:t xml:space="preserve">Other companies like data brokers collect buy and sell personal information without many legal repercussions </w:t>
+      </w:r>
+    </w:p>
+    <w:bookmarkEnd w:id="10"/>
+    <w:p>
+      <w:pPr>
+        <w:pStyle w:val="NormalWeb"/>
+        <w:shd w:val="clear" w:color="auto" w:fill="FFFFFF"/>
+        <w:spacing w:before="0" w:beforeAutospacing="0" w:after="150" w:afterAutospacing="0"/>
+        <w:ind w:left="2160" w:hanging="360"/>
+        <w:rPr>
+          <w:color w:val="212121"/>
+          <w:szCs w:val="21"/>
+        </w:rPr>
+      </w:pPr>
+      <w:r>
+        <w:rPr>
+          <w:color w:val="212121"/>
+          <w:szCs w:val="21"/>
+        </w:rPr>
+        <w:t>b.</w:t>
+      </w:r>
+      <w:r>
+        <w:rPr>
+          <w:color w:val="212121"/>
+          <w:szCs w:val="21"/>
+        </w:rPr>
+        <w:t xml:space="preserve"> </w:t>
+      </w:r>
+      <w:r>
+        <w:rPr>
+          <w:color w:val="212121"/>
+          <w:szCs w:val="21"/>
+        </w:rPr>
+        <w:t>Briefly describe the evidence you will use to support this claim, with citation(s).</w:t>
+      </w:r>
+    </w:p>
+    <w:p>
+      <w:pPr>
+        <w:pStyle w:val="NormalWeb"/>
+        <w:numPr>
+          <w:ilvl w:val="0"/>
+          <w:numId w:val="10"/>
+        </w:numPr>
+        <w:shd w:val="clear" w:color="auto" w:fill="FFFFFF"/>
+        <w:spacing w:before="0" w:beforeAutospacing="0" w:after="150" w:afterAutospacing="0"/>
+        <w:rPr>
+          <w:color w:val="212121"/>
+          <w:szCs w:val="21"/>
+        </w:rPr>
+      </w:pPr>
+      <w:bookmarkStart w:id="11" w:name="_Hlk494021738"/>
+      <w:r>
+        <w:rPr>
+          <w:color w:val="212121"/>
+          <w:szCs w:val="21"/>
+        </w:rPr>
+        <w:t>Once search engines collect information about you they can do practically anything they want without significant legal ramifications. (</w:t>
+      </w:r>
+      <w:proofErr w:type="spellStart"/>
+      <w:r>
+        <w:t>Grimmelmann</w:t>
+      </w:r>
+      <w:proofErr w:type="spellEnd"/>
+      <w:r>
+        <w:t xml:space="preserve"> 2007</w:t>
+      </w:r>
+      <w:bookmarkEnd w:id="11"/>
+      <w:r>
+        <w:rPr>
+          <w:color w:val="212121"/>
+          <w:szCs w:val="21"/>
+        </w:rPr>
+        <w:t>)</w:t>
+      </w:r>
+    </w:p>
+    <w:p>
+      <w:pPr>
+        <w:pStyle w:val="NormalWeb"/>
+        <w:numPr>
+          <w:ilvl w:val="0"/>
+          <w:numId w:val="10"/>
+        </w:numPr>
+        <w:shd w:val="clear" w:color="auto" w:fill="FFFFFF"/>
+        <w:spacing w:before="0" w:beforeAutospacing="0" w:after="150" w:afterAutospacing="0"/>
+        <w:rPr>
+          <w:color w:val="212121"/>
+          <w:szCs w:val="21"/>
+        </w:rPr>
+      </w:pPr>
+      <w:bookmarkStart w:id="12" w:name="_Hlk494028095"/>
+      <w:proofErr w:type="spellStart"/>
+      <w:r>
+        <w:rPr>
+          <w:color w:val="212121"/>
+          <w:szCs w:val="21"/>
+        </w:rPr>
+        <w:t>Aol</w:t>
+      </w:r>
+      <w:proofErr w:type="spellEnd"/>
+      <w:r>
+        <w:rPr>
+          <w:color w:val="212121"/>
+          <w:szCs w:val="21"/>
+        </w:rPr>
+        <w:t xml:space="preserve"> released search results identified by user ID and people were identifiable from the results. </w:t>
+      </w:r>
+      <w:r>
         <w:t>(</w:t>
       </w:r>
-      <w:r>
-        <w:rPr>
-          <w:color w:val="212121"/>
-          <w:szCs w:val="21"/>
-        </w:rPr>
-        <w:t>RESEARCH</w:t>
-      </w:r>
-      <w:r>
-        <w:rPr>
-          <w:color w:val="212121"/>
-          <w:szCs w:val="21"/>
-        </w:rPr>
-        <w:t>)</w:t>
-      </w:r>
-      <w:r>
-        <w:rPr>
-          <w:color w:val="212121"/>
-          <w:szCs w:val="21"/>
-        </w:rPr>
-        <w:t xml:space="preserve"> </w:t>
-      </w:r>
-      <w:r>
-        <w:rPr>
-          <w:color w:val="212121"/>
-          <w:szCs w:val="21"/>
-        </w:rPr>
-        <w:t>(Maybe remove)</w:t>
+      <w:proofErr w:type="spellStart"/>
+      <w:r>
+        <w:t>Barbaro</w:t>
+      </w:r>
+      <w:proofErr w:type="spellEnd"/>
+      <w:r>
+        <w:t xml:space="preserve"> &amp; Zeller, 2006)</w:t>
+      </w:r>
+      <w:r>
+        <w:rPr>
+          <w:color w:val="212121"/>
+          <w:szCs w:val="21"/>
+        </w:rPr>
+        <w:t xml:space="preserve"> There were no legal ramifications for AOL.</w:t>
+      </w:r>
+      <w:bookmarkEnd w:id="12"/>
+    </w:p>
+    <w:p>
+      <w:pPr>
+        <w:pStyle w:val="NormalWeb"/>
+        <w:numPr>
+          <w:ilvl w:val="0"/>
+          <w:numId w:val="10"/>
+        </w:numPr>
+        <w:shd w:val="clear" w:color="auto" w:fill="FFFFFF"/>
+        <w:spacing w:before="0" w:beforeAutospacing="0" w:after="150" w:afterAutospacing="0"/>
+        <w:rPr>
+          <w:color w:val="212121"/>
+          <w:szCs w:val="21"/>
+        </w:rPr>
+      </w:pPr>
+      <w:r>
+        <w:rPr>
+          <w:color w:val="212121"/>
+          <w:szCs w:val="21"/>
+        </w:rPr>
+        <w:t>Data brokers sell information to both companies and individuals</w:t>
+      </w:r>
+      <w:r>
+        <w:rPr>
+          <w:color w:val="212121"/>
+          <w:szCs w:val="21"/>
+        </w:rPr>
+        <w:t xml:space="preserve"> (</w:t>
+      </w:r>
+      <w:r>
+        <w:rPr>
+          <w:color w:val="212121"/>
+          <w:szCs w:val="21"/>
+        </w:rPr>
+        <w:t>F</w:t>
+      </w:r>
+      <w:r>
+        <w:rPr>
+          <w:color w:val="212121"/>
+          <w:szCs w:val="21"/>
+        </w:rPr>
+        <w:t>ederal Trade Commission, 2014).</w:t>
+      </w:r>
+    </w:p>
+    <w:p>
+      <w:pPr>
+        <w:pStyle w:val="NormalWeb"/>
+        <w:numPr>
+          <w:ilvl w:val="0"/>
+          <w:numId w:val="10"/>
+        </w:numPr>
+        <w:shd w:val="clear" w:color="auto" w:fill="FFFFFF"/>
+        <w:spacing w:before="0" w:beforeAutospacing="0" w:after="150" w:afterAutospacing="0"/>
+        <w:rPr>
+          <w:color w:val="212121"/>
+          <w:szCs w:val="21"/>
+        </w:rPr>
+      </w:pPr>
+      <w:r>
+        <w:t xml:space="preserve">Data brokers sell information for different purposes including marketing, risk mitigation, and people search without hardly ever interacting with the people they collect information about </w:t>
+      </w:r>
+      <w:r>
+        <w:rPr>
+          <w:color w:val="000000" w:themeColor="text1"/>
+        </w:rPr>
+        <w:t>(F</w:t>
+      </w:r>
+      <w:r>
+        <w:rPr>
+          <w:color w:val="000000" w:themeColor="text1"/>
+        </w:rPr>
+        <w:t>ederal Trade Commission, 2014</w:t>
+      </w:r>
+      <w:r>
+        <w:rPr>
+          <w:color w:val="000000" w:themeColor="text1"/>
+        </w:rPr>
+        <w:t>).</w:t>
       </w:r>
     </w:p>
     <w:p>
@@ -1199,13 +1616,49 @@
         </w:rPr>
       </w:pPr>
       <w:r>
-        <w:t>s</w:t>
-      </w:r>
-      <w:r>
-        <w:t xml:space="preserve">Examples of potential uses </w:t>
-      </w:r>
-      <w:r>
-        <w:t>of IoT and how data mining could be used.</w:t>
+        <w:rPr>
+          <w:color w:val="000000" w:themeColor="text1"/>
+        </w:rPr>
+        <w:t xml:space="preserve">With a few exceptions, there is no laws regulating the data broker industry in the United States </w:t>
+      </w:r>
+      <w:r>
+        <w:rPr>
+          <w:color w:val="000000" w:themeColor="text1"/>
+        </w:rPr>
+        <w:fldChar w:fldCharType="begin"/>
+      </w:r>
+      <w:r>
+        <w:rPr>
+          <w:color w:val="000000" w:themeColor="text1"/>
+        </w:rPr>
+        <w:instrText xml:space="preserve"> ADDIN ZOTERO_ITEM CSL_CITATION {"citationID":"a294m9rtpu1","properties":{"formattedCitation":"(Rostow, 2017)","plainCitation":"(Rostow, 2017)"},"citationItems":[{"id":70,"uris":["http://zotero.org/users/local/vXPyDOlU/items/N6Y8TBIQ"],"uri":["http://zotero.org/users/local/vXPyDOlU/items/N6Y8TBIQ"],"itemData":{"id":70,"type":"article-journal","title":"What Happens When an Acquaintance Buys Your Data?: A New Privacy Harm in the Age of Data Brokers","container-title":"Yale Journal on Regulation","page":"667-707","volume":"34","issue":"2","source":"EBSCOhost","abstract":"Data brokers have begun to sell consumer information to individual buyers looking to track the activities of romantic interests, professional contacts, and other people of interest. The types of data available for consumer purchase seem likely to expand over the next few years. This trend invites the emergence of a new type of privacy harm, \"relational control\"--the influence that a person can exert on another in their social or professional networks using covertly acquired private information. U.S. privacy laws do not protect consumers from the possibility of relational control. Moreover, few scholars have proposed reforms broad enough to address this problem. This Note surveys two frameworks which provide at least a starting point, and considers several other doctrinal shifts that might limit consumer vulnerability.","ISSN":"07419457","shortTitle":"What Happens When an Acquaintance Buys Your Data?","journalAbbreviation":"Yale Journal on Regulation","author":[{"family":"Rostow","given":"Theodore"}],"issued":{"date-parts":[["2017"]],"season":"Summer"}}}],"schema":"https://github.com/citation-style-language/schema/raw/master/csl-citation.json"} </w:instrText>
+      </w:r>
+      <w:r>
+        <w:rPr>
+          <w:color w:val="000000" w:themeColor="text1"/>
+        </w:rPr>
+        <w:fldChar w:fldCharType="separate"/>
+      </w:r>
+      <w:r>
+        <w:t>(Rostow, 2017)</w:t>
+      </w:r>
+      <w:r>
+        <w:rPr>
+          <w:color w:val="000000" w:themeColor="text1"/>
+        </w:rPr>
+        <w:fldChar w:fldCharType="end"/>
+      </w:r>
+      <w:r>
+        <w:rPr>
+          <w:color w:val="000000" w:themeColor="text1"/>
+        </w:rPr>
+        <w:t>.</w:t>
+      </w:r>
+      <w:r>
+        <w:rPr>
+          <w:color w:val="000000" w:themeColor="text1"/>
+        </w:rPr>
+        <w:t>j</w:t>
       </w:r>
     </w:p>
     <w:p>
@@ -1224,7 +1677,14 @@
           <w:color w:val="212121"/>
           <w:szCs w:val="21"/>
         </w:rPr>
-        <w:t>III</w:t>
+        <w:t>I</w:t>
+      </w:r>
+      <w:r>
+        <w:rPr>
+          <w:color w:val="212121"/>
+          <w:szCs w:val="21"/>
+        </w:rPr>
+        <w:t>V</w:t>
       </w:r>
       <w:r>
         <w:rPr>
@@ -1245,14 +1705,149 @@
           <w:color w:val="212121"/>
           <w:szCs w:val="21"/>
         </w:rPr>
-        <w:t xml:space="preserve">Supporting Argument </w:t>
-      </w:r>
-      <w:r>
-        <w:rPr>
-          <w:color w:val="212121"/>
-          <w:szCs w:val="21"/>
-        </w:rPr>
-        <w:t>2</w:t>
+        <w:t>Supporting Argument 3</w:t>
+      </w:r>
+    </w:p>
+    <w:p>
+      <w:pPr>
+        <w:pStyle w:val="NormalWeb"/>
+        <w:numPr>
+          <w:ilvl w:val="0"/>
+          <w:numId w:val="5"/>
+        </w:numPr>
+        <w:shd w:val="clear" w:color="auto" w:fill="FFFFFF"/>
+        <w:spacing w:before="0" w:beforeAutospacing="0" w:after="150" w:afterAutospacing="0"/>
+        <w:rPr>
+          <w:color w:val="212121"/>
+          <w:szCs w:val="21"/>
+        </w:rPr>
+      </w:pPr>
+      <w:r>
+        <w:rPr>
+          <w:color w:val="212121"/>
+          <w:szCs w:val="21"/>
+        </w:rPr>
+        <w:t>Define this section’s claim. How does it relate to your overall claim?</w:t>
+      </w:r>
+    </w:p>
+    <w:p>
+      <w:pPr>
+        <w:pStyle w:val="NormalWeb"/>
+        <w:numPr>
+          <w:ilvl w:val="1"/>
+          <w:numId w:val="5"/>
+        </w:numPr>
+        <w:shd w:val="clear" w:color="auto" w:fill="FFFFFF"/>
+        <w:spacing w:before="0" w:beforeAutospacing="0" w:after="150" w:afterAutospacing="0"/>
+        <w:rPr>
+          <w:color w:val="212121"/>
+          <w:szCs w:val="21"/>
+        </w:rPr>
+      </w:pPr>
+      <w:r>
+        <w:rPr>
+          <w:color w:val="212121"/>
+          <w:szCs w:val="21"/>
+        </w:rPr>
+        <w:t xml:space="preserve">Technology companies </w:t>
+      </w:r>
+      <w:r>
+        <w:rPr>
+          <w:color w:val="212121"/>
+          <w:szCs w:val="21"/>
+        </w:rPr>
+        <w:t xml:space="preserve">that </w:t>
+      </w:r>
+      <w:r>
+        <w:rPr>
+          <w:color w:val="212121"/>
+          <w:szCs w:val="21"/>
+        </w:rPr>
+        <w:t xml:space="preserve">store </w:t>
+      </w:r>
+      <w:r>
+        <w:rPr>
+          <w:color w:val="212121"/>
+          <w:szCs w:val="21"/>
+        </w:rPr>
+        <w:t>data</w:t>
+      </w:r>
+      <w:r>
+        <w:rPr>
+          <w:color w:val="212121"/>
+          <w:szCs w:val="21"/>
+        </w:rPr>
+        <w:t xml:space="preserve"> </w:t>
+      </w:r>
+      <w:r>
+        <w:rPr>
+          <w:color w:val="212121"/>
+          <w:szCs w:val="21"/>
+        </w:rPr>
+        <w:t xml:space="preserve">collected </w:t>
+      </w:r>
+      <w:r>
+        <w:rPr>
+          <w:color w:val="212121"/>
+          <w:szCs w:val="21"/>
+        </w:rPr>
+        <w:t>from their users have</w:t>
+      </w:r>
+      <w:r>
+        <w:rPr>
+          <w:color w:val="212121"/>
+          <w:szCs w:val="21"/>
+        </w:rPr>
+        <w:t xml:space="preserve"> historically</w:t>
+      </w:r>
+      <w:r>
+        <w:rPr>
+          <w:color w:val="212121"/>
+          <w:szCs w:val="21"/>
+        </w:rPr>
+        <w:t xml:space="preserve"> </w:t>
+      </w:r>
+      <w:r>
+        <w:rPr>
+          <w:color w:val="212121"/>
+          <w:szCs w:val="21"/>
+        </w:rPr>
+        <w:t xml:space="preserve">misused </w:t>
+      </w:r>
+      <w:r>
+        <w:rPr>
+          <w:color w:val="212121"/>
+          <w:szCs w:val="21"/>
+        </w:rPr>
+        <w:t xml:space="preserve">and insufficiently protected </w:t>
+      </w:r>
+      <w:r>
+        <w:rPr>
+          <w:color w:val="212121"/>
+          <w:szCs w:val="21"/>
+        </w:rPr>
+        <w:t>the data</w:t>
+      </w:r>
+      <w:r>
+        <w:rPr>
+          <w:color w:val="212121"/>
+          <w:szCs w:val="21"/>
+        </w:rPr>
+        <w:t xml:space="preserve"> collected about their users</w:t>
+      </w:r>
+      <w:r>
+        <w:rPr>
+          <w:color w:val="212121"/>
+          <w:szCs w:val="21"/>
+        </w:rPr>
+        <w:t xml:space="preserve"> and IoT device makers will likely behave similarly</w:t>
+      </w:r>
+      <w:r>
+        <w:rPr>
+          <w:color w:val="212121"/>
+          <w:szCs w:val="21"/>
+        </w:rPr>
+        <w:t>.</w:t>
       </w:r>
     </w:p>
     <w:p>
@@ -1271,6 +1866,553 @@
           <w:color w:val="212121"/>
           <w:szCs w:val="21"/>
         </w:rPr>
+        <w:t>B.</w:t>
+      </w:r>
+      <w:r>
+        <w:rPr>
+          <w:color w:val="212121"/>
+          <w:szCs w:val="21"/>
+        </w:rPr>
+        <w:t xml:space="preserve"> </w:t>
+      </w:r>
+      <w:r>
+        <w:rPr>
+          <w:color w:val="212121"/>
+          <w:szCs w:val="21"/>
+        </w:rPr>
+        <w:t>Describe the reasons and evidence that support this claim. This section should be multiple paragraphs long, so for each planned paragraph:</w:t>
+      </w:r>
+    </w:p>
+    <w:p>
+      <w:pPr>
+        <w:pStyle w:val="NormalWeb"/>
+        <w:shd w:val="clear" w:color="auto" w:fill="FFFFFF"/>
+        <w:spacing w:before="0" w:beforeAutospacing="0" w:after="150" w:afterAutospacing="0"/>
+        <w:ind w:left="2160" w:hanging="360"/>
+        <w:rPr>
+          <w:color w:val="212121"/>
+          <w:szCs w:val="21"/>
+        </w:rPr>
+      </w:pPr>
+      <w:r>
+        <w:rPr>
+          <w:color w:val="212121"/>
+          <w:szCs w:val="21"/>
+        </w:rPr>
+        <w:t>a.</w:t>
+      </w:r>
+      <w:r>
+        <w:rPr>
+          <w:color w:val="212121"/>
+          <w:szCs w:val="21"/>
+        </w:rPr>
+        <w:t xml:space="preserve"> </w:t>
+      </w:r>
+      <w:r>
+        <w:rPr>
+          <w:color w:val="212121"/>
+          <w:szCs w:val="21"/>
+        </w:rPr>
+        <w:t>Write a complete sentence as the topic sentence (claim) of the paragraph.</w:t>
+      </w:r>
+    </w:p>
+    <w:p>
+      <w:pPr>
+        <w:pStyle w:val="NormalWeb"/>
+        <w:numPr>
+          <w:ilvl w:val="0"/>
+          <w:numId w:val="11"/>
+        </w:numPr>
+        <w:shd w:val="clear" w:color="auto" w:fill="FFFFFF"/>
+        <w:spacing w:before="0" w:beforeAutospacing="0" w:after="150" w:afterAutospacing="0"/>
+        <w:rPr>
+          <w:color w:val="212121"/>
+          <w:szCs w:val="21"/>
+        </w:rPr>
+      </w:pPr>
+      <w:r>
+        <w:rPr>
+          <w:color w:val="212121"/>
+          <w:szCs w:val="21"/>
+        </w:rPr>
+        <w:t>Tech companies</w:t>
+      </w:r>
+      <w:r>
+        <w:rPr>
+          <w:color w:val="212121"/>
+          <w:szCs w:val="21"/>
+        </w:rPr>
+        <w:t xml:space="preserve"> </w:t>
+      </w:r>
+      <w:r>
+        <w:rPr>
+          <w:color w:val="212121"/>
+          <w:szCs w:val="21"/>
+        </w:rPr>
+        <w:t xml:space="preserve">have </w:t>
+      </w:r>
+      <w:r>
+        <w:rPr>
+          <w:color w:val="212121"/>
+          <w:szCs w:val="21"/>
+        </w:rPr>
+        <w:t>release</w:t>
+      </w:r>
+      <w:r>
+        <w:rPr>
+          <w:color w:val="212121"/>
+          <w:szCs w:val="21"/>
+        </w:rPr>
+        <w:t>d</w:t>
+      </w:r>
+      <w:r>
+        <w:rPr>
+          <w:color w:val="212121"/>
+          <w:szCs w:val="21"/>
+        </w:rPr>
+        <w:t xml:space="preserve"> </w:t>
+      </w:r>
+      <w:r>
+        <w:rPr>
+          <w:color w:val="212121"/>
+          <w:szCs w:val="21"/>
+        </w:rPr>
+        <w:t xml:space="preserve">personal </w:t>
+      </w:r>
+      <w:r>
+        <w:rPr>
+          <w:color w:val="212121"/>
+          <w:szCs w:val="21"/>
+        </w:rPr>
+        <w:t>data</w:t>
+      </w:r>
+      <w:r>
+        <w:rPr>
+          <w:color w:val="212121"/>
+          <w:szCs w:val="21"/>
+        </w:rPr>
+        <w:t xml:space="preserve"> </w:t>
+      </w:r>
+      <w:r>
+        <w:rPr>
+          <w:color w:val="212121"/>
+          <w:szCs w:val="21"/>
+        </w:rPr>
+        <w:t>without their users</w:t>
+      </w:r>
+      <w:r>
+        <w:rPr>
+          <w:color w:val="212121"/>
+          <w:szCs w:val="21"/>
+        </w:rPr>
+        <w:t>’</w:t>
+      </w:r>
+      <w:r>
+        <w:rPr>
+          <w:color w:val="212121"/>
+          <w:szCs w:val="21"/>
+        </w:rPr>
+        <w:t xml:space="preserve"> knowledge or consent to different parties. </w:t>
+      </w:r>
+    </w:p>
+    <w:p>
+      <w:pPr>
+        <w:pStyle w:val="NormalWeb"/>
+        <w:numPr>
+          <w:ilvl w:val="0"/>
+          <w:numId w:val="11"/>
+        </w:numPr>
+        <w:shd w:val="clear" w:color="auto" w:fill="FFFFFF"/>
+        <w:spacing w:before="0" w:beforeAutospacing="0" w:after="150" w:afterAutospacing="0"/>
+        <w:rPr>
+          <w:color w:val="212121"/>
+          <w:szCs w:val="21"/>
+        </w:rPr>
+      </w:pPr>
+      <w:r>
+        <w:rPr>
+          <w:color w:val="212121"/>
+          <w:szCs w:val="21"/>
+        </w:rPr>
+        <w:t xml:space="preserve">IoT companies have </w:t>
+      </w:r>
+      <w:r>
+        <w:rPr>
+          <w:color w:val="212121"/>
+          <w:szCs w:val="21"/>
+        </w:rPr>
+        <w:t>insecurely store</w:t>
+      </w:r>
+      <w:r>
+        <w:rPr>
+          <w:color w:val="212121"/>
+          <w:szCs w:val="21"/>
+        </w:rPr>
+        <w:t>d</w:t>
+      </w:r>
+      <w:r>
+        <w:rPr>
+          <w:color w:val="212121"/>
+          <w:szCs w:val="21"/>
+        </w:rPr>
+        <w:t xml:space="preserve"> and communicate</w:t>
+      </w:r>
+      <w:r>
+        <w:rPr>
+          <w:color w:val="212121"/>
+          <w:szCs w:val="21"/>
+        </w:rPr>
+        <w:t>d</w:t>
+      </w:r>
+      <w:r>
+        <w:rPr>
+          <w:color w:val="212121"/>
+          <w:szCs w:val="21"/>
+        </w:rPr>
+        <w:t xml:space="preserve"> </w:t>
+      </w:r>
+      <w:r>
+        <w:rPr>
+          <w:color w:val="212121"/>
+          <w:szCs w:val="21"/>
+        </w:rPr>
+        <w:t>customers’</w:t>
+      </w:r>
+      <w:r>
+        <w:rPr>
+          <w:color w:val="212121"/>
+          <w:szCs w:val="21"/>
+        </w:rPr>
+        <w:t xml:space="preserve"> data leaving it at risk</w:t>
+      </w:r>
+    </w:p>
+    <w:p>
+      <w:pPr>
+        <w:pStyle w:val="NormalWeb"/>
+        <w:shd w:val="clear" w:color="auto" w:fill="FFFFFF"/>
+        <w:spacing w:before="0" w:beforeAutospacing="0" w:after="150" w:afterAutospacing="0"/>
+        <w:ind w:left="2160" w:hanging="360"/>
+        <w:rPr>
+          <w:color w:val="212121"/>
+          <w:szCs w:val="21"/>
+        </w:rPr>
+      </w:pPr>
+      <w:r>
+        <w:rPr>
+          <w:color w:val="212121"/>
+          <w:szCs w:val="21"/>
+        </w:rPr>
+        <w:t>b.</w:t>
+      </w:r>
+      <w:r>
+        <w:rPr>
+          <w:color w:val="212121"/>
+          <w:szCs w:val="21"/>
+        </w:rPr>
+        <w:t xml:space="preserve"> </w:t>
+      </w:r>
+      <w:r>
+        <w:rPr>
+          <w:color w:val="212121"/>
+          <w:szCs w:val="21"/>
+        </w:rPr>
+        <w:t>Briefly describe the evidence you will use to support this claim, with citation(s).</w:t>
+      </w:r>
+    </w:p>
+    <w:p>
+      <w:pPr>
+        <w:pStyle w:val="NormalWeb"/>
+        <w:numPr>
+          <w:ilvl w:val="0"/>
+          <w:numId w:val="9"/>
+        </w:numPr>
+        <w:shd w:val="clear" w:color="auto" w:fill="FFFFFF"/>
+        <w:spacing w:before="0" w:beforeAutospacing="0" w:after="150" w:afterAutospacing="0"/>
+        <w:rPr>
+          <w:color w:val="212121"/>
+          <w:szCs w:val="21"/>
+        </w:rPr>
+      </w:pPr>
+      <w:proofErr w:type="spellStart"/>
+      <w:r>
+        <w:rPr>
+          <w:color w:val="212121"/>
+          <w:szCs w:val="21"/>
+        </w:rPr>
+        <w:t>Aol</w:t>
+      </w:r>
+      <w:proofErr w:type="spellEnd"/>
+      <w:r>
+        <w:rPr>
+          <w:color w:val="212121"/>
+          <w:szCs w:val="21"/>
+        </w:rPr>
+        <w:t xml:space="preserve"> </w:t>
+      </w:r>
+      <w:r>
+        <w:rPr>
+          <w:color w:val="212121"/>
+          <w:szCs w:val="21"/>
+        </w:rPr>
+        <w:t xml:space="preserve">released search results identified by user ID and people were identifiable from the results. </w:t>
+      </w:r>
+      <w:r>
+        <w:t>(</w:t>
+      </w:r>
+      <w:proofErr w:type="spellStart"/>
+      <w:r>
+        <w:t>Barbaro</w:t>
+      </w:r>
+      <w:proofErr w:type="spellEnd"/>
+      <w:r>
+        <w:t xml:space="preserve"> &amp; Zeller, 2006)</w:t>
+      </w:r>
+    </w:p>
+    <w:p>
+      <w:pPr>
+        <w:pStyle w:val="NormalWeb"/>
+        <w:numPr>
+          <w:ilvl w:val="0"/>
+          <w:numId w:val="9"/>
+        </w:numPr>
+        <w:shd w:val="clear" w:color="auto" w:fill="FFFFFF"/>
+        <w:spacing w:before="0" w:beforeAutospacing="0" w:after="150" w:afterAutospacing="0"/>
+        <w:rPr>
+          <w:color w:val="212121"/>
+          <w:szCs w:val="21"/>
+        </w:rPr>
+      </w:pPr>
+      <w:r>
+        <w:rPr>
+          <w:color w:val="212121"/>
+          <w:szCs w:val="21"/>
+        </w:rPr>
+        <w:t xml:space="preserve">Companies like Yahoo, Google, and </w:t>
+      </w:r>
+      <w:proofErr w:type="spellStart"/>
+      <w:r>
+        <w:rPr>
+          <w:color w:val="212121"/>
+          <w:szCs w:val="21"/>
+        </w:rPr>
+        <w:t>Aol</w:t>
+      </w:r>
+      <w:proofErr w:type="spellEnd"/>
+      <w:r>
+        <w:rPr>
+          <w:color w:val="212121"/>
+          <w:szCs w:val="21"/>
+        </w:rPr>
+        <w:t xml:space="preserve"> released user information to </w:t>
+      </w:r>
+      <w:r>
+        <w:rPr>
+          <w:color w:val="212121"/>
+          <w:szCs w:val="21"/>
+        </w:rPr>
+        <w:t xml:space="preserve">the FBI surveillance program PRISM </w:t>
+      </w:r>
+      <w:r>
+        <w:t xml:space="preserve">(Gellman &amp; </w:t>
+      </w:r>
+      <w:proofErr w:type="spellStart"/>
+      <w:r>
+        <w:t>Poitras</w:t>
+      </w:r>
+      <w:proofErr w:type="spellEnd"/>
+      <w:r>
+        <w:t>, 2013)</w:t>
+      </w:r>
+    </w:p>
+    <w:p>
+      <w:pPr>
+        <w:pStyle w:val="NormalWeb"/>
+        <w:numPr>
+          <w:ilvl w:val="0"/>
+          <w:numId w:val="9"/>
+        </w:numPr>
+        <w:shd w:val="clear" w:color="auto" w:fill="FFFFFF"/>
+        <w:spacing w:before="0" w:beforeAutospacing="0" w:after="150" w:afterAutospacing="0"/>
+        <w:rPr>
+          <w:color w:val="212121"/>
+          <w:szCs w:val="21"/>
+        </w:rPr>
+      </w:pPr>
+      <w:r>
+        <w:lastRenderedPageBreak/>
+        <w:t xml:space="preserve">A few years ago, </w:t>
+      </w:r>
+      <w:proofErr w:type="spellStart"/>
+      <w:r>
+        <w:t>TRENDnet</w:t>
+      </w:r>
+      <w:proofErr w:type="spellEnd"/>
+      <w:r>
+        <w:t xml:space="preserve">, Inc. marketed and sold baby monitors, which are IoT devices, that were not so secure </w:t>
+      </w:r>
+      <w:r>
+        <w:fldChar w:fldCharType="begin"/>
+      </w:r>
+      <w:r>
+        <w:instrText xml:space="preserve"> ADDIN ZOTERO_ITEM CSL_CITATION {"citationID":"afk95qq8b2","properties":{"formattedCitation":"(Riga, 2017)","plainCitation":"(Riga, 2017)"},"citationItems":[{"id":91,"uris":["http://zotero.org/users/local/vXPyDOlU/items/67VFYD2P"],"uri":["http://zotero.org/users/local/vXPyDOlU/items/67VFYD2P"],"itemData":{"id":91,"type":"article-journal","title":"Two Breaches, Two Enforcement Actions, and a Ddos Attack: Data Security and the Rise of the Internet of Things","container-title":"Journal of Internet Law","page":"3-7","volume":"20","issue":"9","source":"EBSCOhost","abstract":"The article focuses on an increment in hacking and data theft provisions with introduction of Internet of Things (IOT) provisions. Topics include description of data breach for employees of health insurance firm Anthem that leads to false tax filing of employees; impact of computer hacking for employees data in the U.S. Office of Personnel Management (OPM); and concerns for IoT services prevalence such as Internet Protocol with distribution of distributed denial of service (DDoS) attacks.","ISSN":"10942904","shortTitle":"Two Breaches, Two Enforcement Actions, and a Ddos Attack","journalAbbreviation":"Journal of Internet Law","author":[{"family":"Riga","given":"Stephen A."}],"issued":{"date-parts":[["2017",3]]}}}],"schema":"https://github.com/citation-style-language/schema/raw/master/csl-citation.json"} </w:instrText>
+      </w:r>
+      <w:r>
+        <w:fldChar w:fldCharType="separate"/>
+      </w:r>
+      <w:r>
+        <w:t>(Riga, 2017)</w:t>
+      </w:r>
+      <w:r>
+        <w:fldChar w:fldCharType="end"/>
+      </w:r>
+      <w:r>
+        <w:t xml:space="preserve">. </w:t>
+      </w:r>
+    </w:p>
+    <w:p>
+      <w:pPr>
+        <w:pStyle w:val="NormalWeb"/>
+        <w:numPr>
+          <w:ilvl w:val="0"/>
+          <w:numId w:val="9"/>
+        </w:numPr>
+        <w:shd w:val="clear" w:color="auto" w:fill="FFFFFF"/>
+        <w:spacing w:before="0" w:beforeAutospacing="0" w:after="150" w:afterAutospacing="0"/>
+        <w:rPr>
+          <w:color w:val="212121"/>
+          <w:szCs w:val="21"/>
+        </w:rPr>
+      </w:pPr>
+      <w:r>
+        <w:t xml:space="preserve">When the baby cameras were hacked in 2012, the footage was posted on the internet and an investigation was launched that found that login information was not encrypted when it was being transmitted and thus capable of being read by attackers </w:t>
+      </w:r>
+      <w:r>
+        <w:fldChar w:fldCharType="begin"/>
+      </w:r>
+      <w:r>
+        <w:instrText xml:space="preserve"> ADDIN ZOTERO_ITEM CSL_CITATION {"citationID":"afk95qq8b2","properties":{"formattedCitation":"(Riga, 2017)","plainCitation":"(Riga, 2017)"},"citationItems":[{"id":91,"uris":["http://zotero.org/users/local/vXPyDOlU/items/67VFYD2P"],"uri":["http://zotero.org/users/local/vXPyDOlU/items/67VFYD2P"],"itemData":{"id":91,"type":"article-journal","title":"Two Breaches, Two Enforcement Actions, and a Ddos Attack: Data Security and the Rise of the Internet of Things","container-title":"Journal of Internet Law","page":"3-7","volume":"20","issue":"9","source":"EBSCOhost","abstract":"The article focuses on an increment in hacking and data theft provisions with introduction of Internet of Things (IOT) provisions. Topics include description of data breach for employees of health insurance firm Anthem that leads to false tax filing of employees; impact of computer hacking for employees data in the U.S. Office of Personnel Management (OPM); and concerns for IoT services prevalence such as Internet Protocol with distribution of distributed denial of service (DDoS) attacks.","ISSN":"10942904","shortTitle":"Two Breaches, Two Enforcement Actions, and a Ddos Attack","journalAbbreviation":"Journal of Internet Law","author":[{"family":"Riga","given":"Stephen A."}],"issued":{"date-parts":[["2017",3]]}}}],"schema":"https://github.com/citation-style-language/schema/raw/master/csl-citation.json"} </w:instrText>
+      </w:r>
+      <w:r>
+        <w:fldChar w:fldCharType="separate"/>
+      </w:r>
+      <w:r>
+        <w:t>(Riga, 2017)</w:t>
+      </w:r>
+      <w:r>
+        <w:fldChar w:fldCharType="end"/>
+      </w:r>
+    </w:p>
+    <w:p>
+      <w:pPr>
+        <w:pStyle w:val="NormalWeb"/>
+        <w:numPr>
+          <w:ilvl w:val="0"/>
+          <w:numId w:val="9"/>
+        </w:numPr>
+        <w:shd w:val="clear" w:color="auto" w:fill="FFFFFF"/>
+        <w:spacing w:before="0" w:beforeAutospacing="0" w:after="150" w:afterAutospacing="0"/>
+        <w:rPr>
+          <w:color w:val="212121"/>
+          <w:szCs w:val="21"/>
+        </w:rPr>
+      </w:pPr>
+      <w:r>
+        <w:t>This IoT face challenges to security that can prevent security measures from being put in place</w:t>
+      </w:r>
+      <w:r>
+        <w:t xml:space="preserve"> </w:t>
+      </w:r>
+      <w:r>
+        <w:rPr>
+          <w:color w:val="000000" w:themeColor="text1"/>
+        </w:rPr>
+        <w:t>(Federal Trade Commission, 2015).</w:t>
+      </w:r>
+    </w:p>
+    <w:p>
+      <w:pPr>
+        <w:pStyle w:val="NormalWeb"/>
+        <w:shd w:val="clear" w:color="auto" w:fill="FFFFFF"/>
+        <w:spacing w:before="0" w:beforeAutospacing="0" w:after="150" w:afterAutospacing="0"/>
+        <w:ind w:left="720" w:hanging="720"/>
+        <w:rPr>
+          <w:color w:val="212121"/>
+          <w:szCs w:val="21"/>
+        </w:rPr>
+      </w:pPr>
+      <w:r>
+        <w:rPr>
+          <w:color w:val="212121"/>
+          <w:szCs w:val="21"/>
+        </w:rPr>
+        <w:t>V</w:t>
+      </w:r>
+      <w:r>
+        <w:rPr>
+          <w:color w:val="212121"/>
+          <w:szCs w:val="21"/>
+        </w:rPr>
+        <w:t>.</w:t>
+      </w:r>
+      <w:r>
+        <w:rPr>
+          <w:color w:val="212121"/>
+          <w:szCs w:val="21"/>
+        </w:rPr>
+        <w:t xml:space="preserve"> </w:t>
+      </w:r>
+      <w:r>
+        <w:rPr>
+          <w:color w:val="212121"/>
+          <w:szCs w:val="21"/>
+        </w:rPr>
+        <w:t>Conclusion</w:t>
+      </w:r>
+      <w:r>
+        <w:rPr>
+          <w:color w:val="212121"/>
+          <w:szCs w:val="21"/>
+        </w:rPr>
+        <w:softHyphen/>
+      </w:r>
+      <w:r>
+        <w:rPr>
+          <w:color w:val="212121"/>
+          <w:szCs w:val="21"/>
+        </w:rPr>
+        <w:softHyphen/>
+      </w:r>
+      <w:r>
+        <w:rPr>
+          <w:color w:val="212121"/>
+          <w:szCs w:val="21"/>
+        </w:rPr>
+        <w:softHyphen/>
+      </w:r>
+      <w:r>
+        <w:rPr>
+          <w:color w:val="212121"/>
+          <w:szCs w:val="21"/>
+        </w:rPr>
+        <w:softHyphen/>
+      </w:r>
+    </w:p>
+    <w:p>
+      <w:pPr>
+        <w:pStyle w:val="NormalWeb"/>
+        <w:shd w:val="clear" w:color="auto" w:fill="FFFFFF"/>
+        <w:spacing w:before="0" w:beforeAutospacing="0" w:after="150" w:afterAutospacing="0"/>
+        <w:ind w:left="1440" w:hanging="360"/>
+        <w:rPr>
+          <w:color w:val="212121"/>
+          <w:szCs w:val="21"/>
+        </w:rPr>
+      </w:pPr>
+      <w:r>
+        <w:rPr>
+          <w:color w:val="212121"/>
+          <w:szCs w:val="21"/>
+        </w:rPr>
         <w:t>A.</w:t>
       </w:r>
       <w:r>
@@ -1285,95 +2427,7 @@
           <w:color w:val="212121"/>
           <w:szCs w:val="21"/>
         </w:rPr>
-        <w:t>Define this section’s claim. How does it relate to your overall claim?</w:t>
-      </w:r>
-    </w:p>
-    <w:p>
-      <w:pPr>
-        <w:pStyle w:val="NormalWeb"/>
-        <w:numPr>
-          <w:ilvl w:val="0"/>
-          <w:numId w:val="8"/>
-        </w:numPr>
-        <w:shd w:val="clear" w:color="auto" w:fill="FFFFFF"/>
-        <w:spacing w:before="0" w:beforeAutospacing="0" w:after="150" w:afterAutospacing="0"/>
-        <w:rPr>
-          <w:color w:val="212121"/>
-          <w:szCs w:val="21"/>
-        </w:rPr>
-      </w:pPr>
-      <w:r>
-        <w:rPr>
-          <w:color w:val="212121"/>
-          <w:szCs w:val="21"/>
-        </w:rPr>
-        <w:t>Once corporations collect information from IoT devices about their users, they will control it with few restrictions. (Mention/define whatever they want &amp; give examples!!!!!!)</w:t>
-      </w:r>
-    </w:p>
-    <w:p>
-      <w:pPr>
-        <w:pStyle w:val="NormalWeb"/>
-        <w:shd w:val="clear" w:color="auto" w:fill="FFFFFF"/>
-        <w:spacing w:before="0" w:beforeAutospacing="0" w:after="150" w:afterAutospacing="0"/>
-        <w:ind w:left="1440" w:hanging="360"/>
-        <w:rPr>
-          <w:color w:val="212121"/>
-          <w:szCs w:val="21"/>
-        </w:rPr>
-      </w:pPr>
-      <w:r>
-        <w:rPr>
-          <w:color w:val="212121"/>
-          <w:szCs w:val="21"/>
-        </w:rPr>
-        <w:t>B.</w:t>
-      </w:r>
-      <w:r>
-        <w:rPr>
-          <w:color w:val="212121"/>
-          <w:szCs w:val="21"/>
-        </w:rPr>
-        <w:t xml:space="preserve"> </w:t>
-      </w:r>
-      <w:r>
-        <w:rPr>
-          <w:color w:val="212121"/>
-          <w:szCs w:val="21"/>
-        </w:rPr>
-        <w:t>Describe the reasons and evidence that support this claim. This section should be multiple paragraphs long, so for each planned paragraph:</w:t>
-      </w:r>
-    </w:p>
-    <w:p>
-      <w:pPr>
-        <w:pStyle w:val="NormalWeb"/>
-        <w:shd w:val="clear" w:color="auto" w:fill="FFFFFF"/>
-        <w:spacing w:before="0" w:beforeAutospacing="0" w:after="150" w:afterAutospacing="0"/>
-        <w:ind w:left="2160" w:hanging="360"/>
-        <w:rPr>
-          <w:color w:val="212121"/>
-          <w:szCs w:val="21"/>
-        </w:rPr>
-      </w:pPr>
-      <w:r>
-        <w:rPr>
-          <w:color w:val="212121"/>
-          <w:szCs w:val="21"/>
-        </w:rPr>
-        <w:t>a</w:t>
-      </w:r>
-      <w:r>
-        <w:rPr>
-          <w:color w:val="212121"/>
-          <w:szCs w:val="21"/>
-        </w:rPr>
-        <w:t xml:space="preserve"> </w:t>
-      </w:r>
-      <w:r>
-        <w:rPr>
-          <w:color w:val="212121"/>
-          <w:szCs w:val="21"/>
-        </w:rPr>
-        <w:t>Write a complete sentence as the topic sentence (claim) of the paragraph.</w:t>
+        <w:t>Synthesize and summarize your supporting arguments with your overall argument. In other words, explain how your supporting arguments make your overall argument believable.</w:t>
       </w:r>
     </w:p>
     <w:p>
@@ -1395,8 +2449,7 @@
           <w:color w:val="212121"/>
           <w:szCs w:val="21"/>
         </w:rPr>
-        <w:lastRenderedPageBreak/>
-        <w:t>As of now search engines collect information about their users and pretty much exclusively control that information</w:t>
+        <w:t>The widespread use of IoT devices will make corporations effectively own (ownership as in legal control over) a large amount of their users’ personal information, which the corporations could easily misuse or put their users’ personal privacy at risk without significant legal ramifications.</w:t>
       </w:r>
     </w:p>
     <w:p>
@@ -1413,47 +2466,12 @@
           <w:szCs w:val="21"/>
         </w:rPr>
       </w:pPr>
-      <w:bookmarkStart w:id="9" w:name="_Hlk494028193"/>
-      <w:r>
-        <w:rPr>
-          <w:color w:val="212121"/>
-          <w:szCs w:val="21"/>
-        </w:rPr>
-        <w:t xml:space="preserve">Other companies like data brokers collect buy and sell personal information without many legal repercussions </w:t>
-      </w:r>
-    </w:p>
-    <w:bookmarkEnd w:id="9"/>
-    <w:p>
-      <w:pPr>
-        <w:pStyle w:val="NormalWeb"/>
-        <w:shd w:val="clear" w:color="auto" w:fill="FFFFFF"/>
-        <w:spacing w:before="0" w:beforeAutospacing="0" w:after="150" w:afterAutospacing="0"/>
-        <w:ind w:left="2160" w:hanging="360"/>
-        <w:rPr>
-          <w:color w:val="212121"/>
-          <w:szCs w:val="21"/>
-        </w:rPr>
-      </w:pPr>
-      <w:r>
-        <w:rPr>
-          <w:color w:val="212121"/>
-          <w:szCs w:val="21"/>
-        </w:rPr>
-        <w:t>b.</w:t>
-      </w:r>
-      <w:r>
-        <w:rPr>
-          <w:color w:val="212121"/>
-          <w:szCs w:val="21"/>
-        </w:rPr>
-        <w:t xml:space="preserve"> </w:t>
-      </w:r>
-      <w:r>
-        <w:rPr>
-          <w:color w:val="212121"/>
-          <w:szCs w:val="21"/>
-        </w:rPr>
-        <w:t>Briefly describe the evidence you will use to support this claim, with citation(s).</w:t>
+      <w:r>
+        <w:rPr>
+          <w:color w:val="212121"/>
+          <w:szCs w:val="21"/>
+        </w:rPr>
+        <w:t>Data mining can also give corporations more private information than what their users gave.</w:t>
       </w:r>
     </w:p>
     <w:p>
@@ -1470,29 +2488,19 @@
           <w:szCs w:val="21"/>
         </w:rPr>
       </w:pPr>
-      <w:bookmarkStart w:id="10" w:name="_Hlk494021738"/>
-      <w:r>
-        <w:rPr>
-          <w:color w:val="212121"/>
-          <w:szCs w:val="21"/>
-        </w:rPr>
-        <w:t>Once search engines collect information about you they can do practically anything they want without significant legal ramifications. (</w:t>
-      </w:r>
-      <w:proofErr w:type="spellStart"/>
-      <w:r>
-        <w:t>Grimmelmann</w:t>
-      </w:r>
-      <w:proofErr w:type="spellEnd"/>
-      <w:r>
-        <w:t xml:space="preserve"> 2007</w:t>
-      </w:r>
-      <w:bookmarkEnd w:id="10"/>
-      <w:r>
-        <w:rPr>
-          <w:color w:val="212121"/>
-          <w:szCs w:val="21"/>
-        </w:rPr>
-        <w:t>)</w:t>
+      <w:r>
+        <w:rPr>
+          <w:color w:val="212121"/>
+          <w:szCs w:val="21"/>
+        </w:rPr>
+        <w:t xml:space="preserve">If the information that IoT companies collect is misused, </w:t>
+      </w:r>
+      <w:r>
+        <w:rPr>
+          <w:color w:val="212121"/>
+          <w:szCs w:val="21"/>
+        </w:rPr>
+        <w:t>the users that produced that information will have little legal support.</w:t>
       </w:r>
     </w:p>
     <w:p>
@@ -1509,42 +2517,35 @@
           <w:szCs w:val="21"/>
         </w:rPr>
       </w:pPr>
-      <w:bookmarkStart w:id="11" w:name="_Hlk494028095"/>
-      <w:proofErr w:type="spellStart"/>
-      <w:r>
-        <w:rPr>
-          <w:color w:val="212121"/>
-          <w:szCs w:val="21"/>
-        </w:rPr>
-        <w:t>Aol</w:t>
-      </w:r>
-      <w:proofErr w:type="spellEnd"/>
-      <w:r>
-        <w:rPr>
-          <w:color w:val="212121"/>
-          <w:szCs w:val="21"/>
-        </w:rPr>
-        <w:t xml:space="preserve"> released search results identified by user ID and people were identifiable from the results. </w:t>
-      </w:r>
-      <w:r>
-        <w:t>(</w:t>
-      </w:r>
-      <w:proofErr w:type="spellStart"/>
-      <w:r>
-        <w:t>Barbaro</w:t>
-      </w:r>
-      <w:proofErr w:type="spellEnd"/>
-      <w:r>
-        <w:t xml:space="preserve"> &amp; Zeller, 2006)</w:t>
-      </w:r>
-      <w:r>
-        <w:rPr>
-          <w:color w:val="212121"/>
-          <w:szCs w:val="21"/>
-        </w:rPr>
-        <w:t xml:space="preserve"> There were no legal ramifications for AOL.</w:t>
-      </w:r>
-      <w:bookmarkEnd w:id="11"/>
+      <w:r>
+        <w:rPr>
+          <w:color w:val="212121"/>
+          <w:szCs w:val="21"/>
+        </w:rPr>
+        <w:t>In the past, there were abuses of consumer data by corporations which will likely continue.</w:t>
+      </w:r>
+    </w:p>
+    <w:p>
+      <w:pPr>
+        <w:pStyle w:val="NormalWeb"/>
+        <w:numPr>
+          <w:ilvl w:val="0"/>
+          <w:numId w:val="6"/>
+        </w:numPr>
+        <w:shd w:val="clear" w:color="auto" w:fill="FFFFFF"/>
+        <w:spacing w:before="0" w:beforeAutospacing="0" w:after="150" w:afterAutospacing="0"/>
+        <w:rPr>
+          <w:color w:val="212121"/>
+          <w:szCs w:val="21"/>
+        </w:rPr>
+      </w:pPr>
+      <w:r>
+        <w:rPr>
+          <w:color w:val="212121"/>
+          <w:szCs w:val="21"/>
+        </w:rPr>
+        <w:t>Discuss the implications and limitations of your overall argument.</w:t>
+      </w:r>
     </w:p>
     <w:p>
       <w:pPr>
@@ -1565,28 +2566,7 @@
           <w:color w:val="212121"/>
           <w:szCs w:val="21"/>
         </w:rPr>
-        <w:t>Data brokers sell information to both companies and individuals</w:t>
-      </w:r>
-      <w:r>
-        <w:rPr>
-          <w:color w:val="212121"/>
-          <w:szCs w:val="21"/>
-        </w:rPr>
-        <w:t xml:space="preserve"> (</w:t>
-      </w:r>
-      <w:r>
-        <w:rPr>
-          <w:color w:val="212121"/>
-          <w:szCs w:val="21"/>
-        </w:rPr>
-        <w:t>F</w:t>
-      </w:r>
-      <w:r>
-        <w:rPr>
-          <w:color w:val="212121"/>
-          <w:szCs w:val="21"/>
-        </w:rPr>
-        <w:t>ederal Trade Commission, 2014).</w:t>
+        <w:t>The ownership of personal information by technology companies will likely not change unless there is an intervention or a significant number of users have a problem with it.</w:t>
       </w:r>
     </w:p>
     <w:p>
@@ -1603,856 +2583,6 @@
           <w:szCs w:val="21"/>
         </w:rPr>
       </w:pPr>
-      <w:r>
-        <w:t xml:space="preserve">Data brokers sell information for different purposes including marketing, risk mitigation, and people search without hardly ever interacting with the people they collect information about </w:t>
-      </w:r>
-      <w:r>
-        <w:rPr>
-          <w:color w:val="000000" w:themeColor="text1"/>
-        </w:rPr>
-        <w:t>(F</w:t>
-      </w:r>
-      <w:r>
-        <w:rPr>
-          <w:color w:val="000000" w:themeColor="text1"/>
-        </w:rPr>
-        <w:t>ederal Trade Commission, 2014</w:t>
-      </w:r>
-      <w:r>
-        <w:rPr>
-          <w:color w:val="000000" w:themeColor="text1"/>
-        </w:rPr>
-        <w:t>).</w:t>
-      </w:r>
-    </w:p>
-    <w:p>
-      <w:pPr>
-        <w:pStyle w:val="NormalWeb"/>
-        <w:numPr>
-          <w:ilvl w:val="0"/>
-          <w:numId w:val="4"/>
-        </w:numPr>
-        <w:shd w:val="clear" w:color="auto" w:fill="FFFFFF"/>
-        <w:spacing w:before="0" w:beforeAutospacing="0" w:after="150" w:afterAutospacing="0"/>
-        <w:rPr>
-          <w:color w:val="212121"/>
-          <w:szCs w:val="21"/>
-        </w:rPr>
-      </w:pPr>
-      <w:r>
-        <w:rPr>
-          <w:color w:val="000000" w:themeColor="text1"/>
-        </w:rPr>
-        <w:t xml:space="preserve">With a few exceptions, there is no laws regulating the data broker industry in the United States </w:t>
-      </w:r>
-      <w:r>
-        <w:rPr>
-          <w:color w:val="000000" w:themeColor="text1"/>
-        </w:rPr>
-        <w:fldChar w:fldCharType="begin"/>
-      </w:r>
-      <w:r>
-        <w:rPr>
-          <w:color w:val="000000" w:themeColor="text1"/>
-        </w:rPr>
-        <w:instrText xml:space="preserve"> ADDIN ZOTERO_ITEM CSL_CITATION {"citationID":"a294m9rtpu1","properties":{"formattedCitation":"(Rostow, 2017)","plainCitation":"(Rostow, 2017)"},"citationItems":[{"id":70,"uris":["http://zotero.org/users/local/vXPyDOlU/items/N6Y8TBIQ"],"uri":["http://zotero.org/users/local/vXPyDOlU/items/N6Y8TBIQ"],"itemData":{"id":70,"type":"article-journal","title":"What Happens When an Acquaintance Buys Your Data?: A New Privacy Harm in the Age of Data Brokers","container-title":"Yale Journal on Regulation","page":"667-707","volume":"34","issue":"2","source":"EBSCOhost","abstract":"Data brokers have begun to sell consumer information to individual buyers looking to track the activities of romantic interests, professional contacts, and other people of interest. The types of data available for consumer purchase seem likely to expand over the next few years. This trend invites the emergence of a new type of privacy harm, \"relational control\"--the influence that a person can exert on another in their social or professional networks using covertly acquired private information. U.S. privacy laws do not protect consumers from the possibility of relational control. Moreover, few scholars have proposed reforms broad enough to address this problem. This Note surveys two frameworks which provide at least a starting point, and considers several other doctrinal shifts that might limit consumer vulnerability.","ISSN":"07419457","shortTitle":"What Happens When an Acquaintance Buys Your Data?","journalAbbreviation":"Yale Journal on Regulation","author":[{"family":"Rostow","given":"Theodore"}],"issued":{"date-parts":[["2017"]],"season":"Summer"}}}],"schema":"https://github.com/citation-style-language/schema/raw/master/csl-citation.json"} </w:instrText>
-      </w:r>
-      <w:r>
-        <w:rPr>
-          <w:color w:val="000000" w:themeColor="text1"/>
-        </w:rPr>
-        <w:fldChar w:fldCharType="separate"/>
-      </w:r>
-      <w:r>
-        <w:t>(Rostow, 2017)</w:t>
-      </w:r>
-      <w:r>
-        <w:rPr>
-          <w:color w:val="000000" w:themeColor="text1"/>
-        </w:rPr>
-        <w:fldChar w:fldCharType="end"/>
-      </w:r>
-      <w:r>
-        <w:rPr>
-          <w:color w:val="000000" w:themeColor="text1"/>
-        </w:rPr>
-        <w:t>.</w:t>
-      </w:r>
-      <w:r>
-        <w:rPr>
-          <w:color w:val="000000" w:themeColor="text1"/>
-        </w:rPr>
-        <w:t>j</w:t>
-      </w:r>
-    </w:p>
-    <w:p>
-      <w:pPr>
-        <w:pStyle w:val="NormalWeb"/>
-        <w:shd w:val="clear" w:color="auto" w:fill="FFFFFF"/>
-        <w:spacing w:before="0" w:beforeAutospacing="0" w:after="150" w:afterAutospacing="0"/>
-        <w:ind w:left="720" w:hanging="720"/>
-        <w:rPr>
-          <w:color w:val="212121"/>
-          <w:szCs w:val="21"/>
-        </w:rPr>
-      </w:pPr>
-      <w:r>
-        <w:rPr>
-          <w:color w:val="212121"/>
-          <w:szCs w:val="21"/>
-        </w:rPr>
-        <w:t>I</w:t>
-      </w:r>
-      <w:r>
-        <w:rPr>
-          <w:color w:val="212121"/>
-          <w:szCs w:val="21"/>
-        </w:rPr>
-        <w:t>V</w:t>
-      </w:r>
-      <w:r>
-        <w:rPr>
-          <w:color w:val="212121"/>
-          <w:szCs w:val="21"/>
-        </w:rPr>
-        <w:t>.</w:t>
-      </w:r>
-      <w:r>
-        <w:rPr>
-          <w:color w:val="212121"/>
-          <w:szCs w:val="21"/>
-        </w:rPr>
-        <w:t xml:space="preserve"> </w:t>
-      </w:r>
-      <w:r>
-        <w:rPr>
-          <w:color w:val="212121"/>
-          <w:szCs w:val="21"/>
-        </w:rPr>
-        <w:t>Supporting Argument 3</w:t>
-      </w:r>
-    </w:p>
-    <w:p>
-      <w:pPr>
-        <w:pStyle w:val="NormalWeb"/>
-        <w:numPr>
-          <w:ilvl w:val="0"/>
-          <w:numId w:val="5"/>
-        </w:numPr>
-        <w:shd w:val="clear" w:color="auto" w:fill="FFFFFF"/>
-        <w:spacing w:before="0" w:beforeAutospacing="0" w:after="150" w:afterAutospacing="0"/>
-        <w:rPr>
-          <w:color w:val="212121"/>
-          <w:szCs w:val="21"/>
-        </w:rPr>
-      </w:pPr>
-      <w:r>
-        <w:rPr>
-          <w:color w:val="212121"/>
-          <w:szCs w:val="21"/>
-        </w:rPr>
-        <w:t>Define this section’s claim. How does it relate to your overall claim?</w:t>
-      </w:r>
-    </w:p>
-    <w:p>
-      <w:pPr>
-        <w:pStyle w:val="NormalWeb"/>
-        <w:numPr>
-          <w:ilvl w:val="1"/>
-          <w:numId w:val="5"/>
-        </w:numPr>
-        <w:shd w:val="clear" w:color="auto" w:fill="FFFFFF"/>
-        <w:spacing w:before="0" w:beforeAutospacing="0" w:after="150" w:afterAutospacing="0"/>
-        <w:rPr>
-          <w:color w:val="212121"/>
-          <w:szCs w:val="21"/>
-        </w:rPr>
-      </w:pPr>
-      <w:r>
-        <w:rPr>
-          <w:color w:val="212121"/>
-          <w:szCs w:val="21"/>
-        </w:rPr>
-        <w:t xml:space="preserve">Technology companies </w:t>
-      </w:r>
-      <w:r>
-        <w:rPr>
-          <w:color w:val="212121"/>
-          <w:szCs w:val="21"/>
-        </w:rPr>
-        <w:t xml:space="preserve">that </w:t>
-      </w:r>
-      <w:r>
-        <w:rPr>
-          <w:color w:val="212121"/>
-          <w:szCs w:val="21"/>
-        </w:rPr>
-        <w:t xml:space="preserve">store </w:t>
-      </w:r>
-      <w:r>
-        <w:rPr>
-          <w:color w:val="212121"/>
-          <w:szCs w:val="21"/>
-        </w:rPr>
-        <w:t>data</w:t>
-      </w:r>
-      <w:r>
-        <w:rPr>
-          <w:color w:val="212121"/>
-          <w:szCs w:val="21"/>
-        </w:rPr>
-        <w:t xml:space="preserve"> </w:t>
-      </w:r>
-      <w:r>
-        <w:rPr>
-          <w:color w:val="212121"/>
-          <w:szCs w:val="21"/>
-        </w:rPr>
-        <w:t xml:space="preserve">collected </w:t>
-      </w:r>
-      <w:r>
-        <w:rPr>
-          <w:color w:val="212121"/>
-          <w:szCs w:val="21"/>
-        </w:rPr>
-        <w:t>from their users have</w:t>
-      </w:r>
-      <w:r>
-        <w:rPr>
-          <w:color w:val="212121"/>
-          <w:szCs w:val="21"/>
-        </w:rPr>
-        <w:t xml:space="preserve"> historically</w:t>
-      </w:r>
-      <w:r>
-        <w:rPr>
-          <w:color w:val="212121"/>
-          <w:szCs w:val="21"/>
-        </w:rPr>
-        <w:t xml:space="preserve"> </w:t>
-      </w:r>
-      <w:r>
-        <w:rPr>
-          <w:color w:val="212121"/>
-          <w:szCs w:val="21"/>
-        </w:rPr>
-        <w:t xml:space="preserve">misused </w:t>
-      </w:r>
-      <w:r>
-        <w:rPr>
-          <w:color w:val="212121"/>
-          <w:szCs w:val="21"/>
-        </w:rPr>
-        <w:t xml:space="preserve">and insufficiently protected </w:t>
-      </w:r>
-      <w:r>
-        <w:rPr>
-          <w:color w:val="212121"/>
-          <w:szCs w:val="21"/>
-        </w:rPr>
-        <w:t>the data</w:t>
-      </w:r>
-      <w:r>
-        <w:rPr>
-          <w:color w:val="212121"/>
-          <w:szCs w:val="21"/>
-        </w:rPr>
-        <w:t xml:space="preserve"> collected about their users</w:t>
-      </w:r>
-      <w:r>
-        <w:rPr>
-          <w:color w:val="212121"/>
-          <w:szCs w:val="21"/>
-        </w:rPr>
-        <w:t xml:space="preserve"> and IoT device makers will likely behave similarly</w:t>
-      </w:r>
-      <w:r>
-        <w:rPr>
-          <w:color w:val="212121"/>
-          <w:szCs w:val="21"/>
-        </w:rPr>
-        <w:t>.</w:t>
-      </w:r>
-    </w:p>
-    <w:p>
-      <w:pPr>
-        <w:pStyle w:val="NormalWeb"/>
-        <w:shd w:val="clear" w:color="auto" w:fill="FFFFFF"/>
-        <w:spacing w:before="0" w:beforeAutospacing="0" w:after="150" w:afterAutospacing="0"/>
-        <w:ind w:left="1440" w:hanging="360"/>
-        <w:rPr>
-          <w:color w:val="212121"/>
-          <w:szCs w:val="21"/>
-        </w:rPr>
-      </w:pPr>
-      <w:r>
-        <w:rPr>
-          <w:color w:val="212121"/>
-          <w:szCs w:val="21"/>
-        </w:rPr>
-        <w:t>B.</w:t>
-      </w:r>
-      <w:r>
-        <w:rPr>
-          <w:color w:val="212121"/>
-          <w:szCs w:val="21"/>
-        </w:rPr>
-        <w:t xml:space="preserve"> </w:t>
-      </w:r>
-      <w:r>
-        <w:rPr>
-          <w:color w:val="212121"/>
-          <w:szCs w:val="21"/>
-        </w:rPr>
-        <w:t>Describe the reasons and evidence that support this claim. This section should be multiple paragraphs long, so for each planned paragraph:</w:t>
-      </w:r>
-    </w:p>
-    <w:p>
-      <w:pPr>
-        <w:pStyle w:val="NormalWeb"/>
-        <w:shd w:val="clear" w:color="auto" w:fill="FFFFFF"/>
-        <w:spacing w:before="0" w:beforeAutospacing="0" w:after="150" w:afterAutospacing="0"/>
-        <w:ind w:left="2160" w:hanging="360"/>
-        <w:rPr>
-          <w:color w:val="212121"/>
-          <w:szCs w:val="21"/>
-        </w:rPr>
-      </w:pPr>
-      <w:r>
-        <w:rPr>
-          <w:color w:val="212121"/>
-          <w:szCs w:val="21"/>
-        </w:rPr>
-        <w:t>a.</w:t>
-      </w:r>
-      <w:r>
-        <w:rPr>
-          <w:color w:val="212121"/>
-          <w:szCs w:val="21"/>
-        </w:rPr>
-        <w:t xml:space="preserve"> </w:t>
-      </w:r>
-      <w:r>
-        <w:rPr>
-          <w:color w:val="212121"/>
-          <w:szCs w:val="21"/>
-        </w:rPr>
-        <w:t>Write a complete sentence as the topic sentence (claim) of the paragraph.</w:t>
-      </w:r>
-    </w:p>
-    <w:p>
-      <w:pPr>
-        <w:pStyle w:val="NormalWeb"/>
-        <w:numPr>
-          <w:ilvl w:val="0"/>
-          <w:numId w:val="11"/>
-        </w:numPr>
-        <w:shd w:val="clear" w:color="auto" w:fill="FFFFFF"/>
-        <w:spacing w:before="0" w:beforeAutospacing="0" w:after="150" w:afterAutospacing="0"/>
-        <w:rPr>
-          <w:color w:val="212121"/>
-          <w:szCs w:val="21"/>
-        </w:rPr>
-      </w:pPr>
-      <w:r>
-        <w:rPr>
-          <w:color w:val="212121"/>
-          <w:szCs w:val="21"/>
-        </w:rPr>
-        <w:t>Tech companies</w:t>
-      </w:r>
-      <w:r>
-        <w:rPr>
-          <w:color w:val="212121"/>
-          <w:szCs w:val="21"/>
-        </w:rPr>
-        <w:t xml:space="preserve"> </w:t>
-      </w:r>
-      <w:r>
-        <w:rPr>
-          <w:color w:val="212121"/>
-          <w:szCs w:val="21"/>
-        </w:rPr>
-        <w:t xml:space="preserve">have </w:t>
-      </w:r>
-      <w:r>
-        <w:rPr>
-          <w:color w:val="212121"/>
-          <w:szCs w:val="21"/>
-        </w:rPr>
-        <w:t>release</w:t>
-      </w:r>
-      <w:r>
-        <w:rPr>
-          <w:color w:val="212121"/>
-          <w:szCs w:val="21"/>
-        </w:rPr>
-        <w:t>d</w:t>
-      </w:r>
-      <w:r>
-        <w:rPr>
-          <w:color w:val="212121"/>
-          <w:szCs w:val="21"/>
-        </w:rPr>
-        <w:t xml:space="preserve"> </w:t>
-      </w:r>
-      <w:r>
-        <w:rPr>
-          <w:color w:val="212121"/>
-          <w:szCs w:val="21"/>
-        </w:rPr>
-        <w:t xml:space="preserve">personal </w:t>
-      </w:r>
-      <w:r>
-        <w:rPr>
-          <w:color w:val="212121"/>
-          <w:szCs w:val="21"/>
-        </w:rPr>
-        <w:t>data</w:t>
-      </w:r>
-      <w:r>
-        <w:rPr>
-          <w:color w:val="212121"/>
-          <w:szCs w:val="21"/>
-        </w:rPr>
-        <w:t xml:space="preserve"> </w:t>
-      </w:r>
-      <w:r>
-        <w:rPr>
-          <w:color w:val="212121"/>
-          <w:szCs w:val="21"/>
-        </w:rPr>
-        <w:t>without their users</w:t>
-      </w:r>
-      <w:r>
-        <w:rPr>
-          <w:color w:val="212121"/>
-          <w:szCs w:val="21"/>
-        </w:rPr>
-        <w:t>’</w:t>
-      </w:r>
-      <w:r>
-        <w:rPr>
-          <w:color w:val="212121"/>
-          <w:szCs w:val="21"/>
-        </w:rPr>
-        <w:t xml:space="preserve"> knowledge or consent to different parties. </w:t>
-      </w:r>
-    </w:p>
-    <w:p>
-      <w:pPr>
-        <w:pStyle w:val="NormalWeb"/>
-        <w:numPr>
-          <w:ilvl w:val="0"/>
-          <w:numId w:val="11"/>
-        </w:numPr>
-        <w:shd w:val="clear" w:color="auto" w:fill="FFFFFF"/>
-        <w:spacing w:before="0" w:beforeAutospacing="0" w:after="150" w:afterAutospacing="0"/>
-        <w:rPr>
-          <w:color w:val="212121"/>
-          <w:szCs w:val="21"/>
-        </w:rPr>
-      </w:pPr>
-      <w:r>
-        <w:rPr>
-          <w:color w:val="212121"/>
-          <w:szCs w:val="21"/>
-        </w:rPr>
-        <w:t xml:space="preserve">IoT companies have </w:t>
-      </w:r>
-      <w:r>
-        <w:rPr>
-          <w:color w:val="212121"/>
-          <w:szCs w:val="21"/>
-        </w:rPr>
-        <w:t>insecurely store</w:t>
-      </w:r>
-      <w:r>
-        <w:rPr>
-          <w:color w:val="212121"/>
-          <w:szCs w:val="21"/>
-        </w:rPr>
-        <w:t>d</w:t>
-      </w:r>
-      <w:r>
-        <w:rPr>
-          <w:color w:val="212121"/>
-          <w:szCs w:val="21"/>
-        </w:rPr>
-        <w:t xml:space="preserve"> and communicate</w:t>
-      </w:r>
-      <w:r>
-        <w:rPr>
-          <w:color w:val="212121"/>
-          <w:szCs w:val="21"/>
-        </w:rPr>
-        <w:t>d</w:t>
-      </w:r>
-      <w:r>
-        <w:rPr>
-          <w:color w:val="212121"/>
-          <w:szCs w:val="21"/>
-        </w:rPr>
-        <w:t xml:space="preserve"> </w:t>
-      </w:r>
-      <w:r>
-        <w:rPr>
-          <w:color w:val="212121"/>
-          <w:szCs w:val="21"/>
-        </w:rPr>
-        <w:t>customers’</w:t>
-      </w:r>
-      <w:r>
-        <w:rPr>
-          <w:color w:val="212121"/>
-          <w:szCs w:val="21"/>
-        </w:rPr>
-        <w:t xml:space="preserve"> data leaving it at risk</w:t>
-      </w:r>
-    </w:p>
-    <w:p>
-      <w:pPr>
-        <w:pStyle w:val="NormalWeb"/>
-        <w:shd w:val="clear" w:color="auto" w:fill="FFFFFF"/>
-        <w:spacing w:before="0" w:beforeAutospacing="0" w:after="150" w:afterAutospacing="0"/>
-        <w:ind w:left="2160" w:hanging="360"/>
-        <w:rPr>
-          <w:color w:val="212121"/>
-          <w:szCs w:val="21"/>
-        </w:rPr>
-      </w:pPr>
-      <w:r>
-        <w:rPr>
-          <w:color w:val="212121"/>
-          <w:szCs w:val="21"/>
-        </w:rPr>
-        <w:t>b.</w:t>
-      </w:r>
-      <w:r>
-        <w:rPr>
-          <w:color w:val="212121"/>
-          <w:szCs w:val="21"/>
-        </w:rPr>
-        <w:t xml:space="preserve"> </w:t>
-      </w:r>
-      <w:r>
-        <w:rPr>
-          <w:color w:val="212121"/>
-          <w:szCs w:val="21"/>
-        </w:rPr>
-        <w:t>Briefly describe the evidence you will use to support this claim, with citation(s).</w:t>
-      </w:r>
-    </w:p>
-    <w:p>
-      <w:pPr>
-        <w:pStyle w:val="NormalWeb"/>
-        <w:numPr>
-          <w:ilvl w:val="0"/>
-          <w:numId w:val="9"/>
-        </w:numPr>
-        <w:shd w:val="clear" w:color="auto" w:fill="FFFFFF"/>
-        <w:spacing w:before="0" w:beforeAutospacing="0" w:after="150" w:afterAutospacing="0"/>
-        <w:rPr>
-          <w:color w:val="212121"/>
-          <w:szCs w:val="21"/>
-        </w:rPr>
-      </w:pPr>
-      <w:proofErr w:type="spellStart"/>
-      <w:r>
-        <w:rPr>
-          <w:color w:val="212121"/>
-          <w:szCs w:val="21"/>
-        </w:rPr>
-        <w:t>Aol</w:t>
-      </w:r>
-      <w:proofErr w:type="spellEnd"/>
-      <w:r>
-        <w:rPr>
-          <w:color w:val="212121"/>
-          <w:szCs w:val="21"/>
-        </w:rPr>
-        <w:t xml:space="preserve"> </w:t>
-      </w:r>
-      <w:r>
-        <w:rPr>
-          <w:color w:val="212121"/>
-          <w:szCs w:val="21"/>
-        </w:rPr>
-        <w:t xml:space="preserve">released search results identified by user ID and people were identifiable from the results. </w:t>
-      </w:r>
-      <w:r>
-        <w:t>(</w:t>
-      </w:r>
-      <w:proofErr w:type="spellStart"/>
-      <w:r>
-        <w:t>Barbaro</w:t>
-      </w:r>
-      <w:proofErr w:type="spellEnd"/>
-      <w:r>
-        <w:t xml:space="preserve"> &amp; Zeller, 2006)</w:t>
-      </w:r>
-    </w:p>
-    <w:p>
-      <w:pPr>
-        <w:pStyle w:val="NormalWeb"/>
-        <w:numPr>
-          <w:ilvl w:val="0"/>
-          <w:numId w:val="9"/>
-        </w:numPr>
-        <w:shd w:val="clear" w:color="auto" w:fill="FFFFFF"/>
-        <w:spacing w:before="0" w:beforeAutospacing="0" w:after="150" w:afterAutospacing="0"/>
-        <w:rPr>
-          <w:color w:val="212121"/>
-          <w:szCs w:val="21"/>
-        </w:rPr>
-      </w:pPr>
-      <w:r>
-        <w:rPr>
-          <w:color w:val="212121"/>
-          <w:szCs w:val="21"/>
-        </w:rPr>
-        <w:lastRenderedPageBreak/>
-        <w:t xml:space="preserve">Companies like Yahoo, Google, and </w:t>
-      </w:r>
-      <w:proofErr w:type="spellStart"/>
-      <w:r>
-        <w:rPr>
-          <w:color w:val="212121"/>
-          <w:szCs w:val="21"/>
-        </w:rPr>
-        <w:t>Aol</w:t>
-      </w:r>
-      <w:proofErr w:type="spellEnd"/>
-      <w:r>
-        <w:rPr>
-          <w:color w:val="212121"/>
-          <w:szCs w:val="21"/>
-        </w:rPr>
-        <w:t xml:space="preserve"> released user information to </w:t>
-      </w:r>
-      <w:r>
-        <w:rPr>
-          <w:color w:val="212121"/>
-          <w:szCs w:val="21"/>
-        </w:rPr>
-        <w:t xml:space="preserve">the FBI surveillance program PRISM </w:t>
-      </w:r>
-      <w:r>
-        <w:t xml:space="preserve">(Gellman &amp; </w:t>
-      </w:r>
-      <w:proofErr w:type="spellStart"/>
-      <w:r>
-        <w:t>Poitras</w:t>
-      </w:r>
-      <w:proofErr w:type="spellEnd"/>
-      <w:r>
-        <w:t>, 2013)</w:t>
-      </w:r>
-    </w:p>
-    <w:p>
-      <w:pPr>
-        <w:pStyle w:val="NormalWeb"/>
-        <w:numPr>
-          <w:ilvl w:val="0"/>
-          <w:numId w:val="9"/>
-        </w:numPr>
-        <w:shd w:val="clear" w:color="auto" w:fill="FFFFFF"/>
-        <w:spacing w:before="0" w:beforeAutospacing="0" w:after="150" w:afterAutospacing="0"/>
-        <w:rPr>
-          <w:color w:val="212121"/>
-          <w:szCs w:val="21"/>
-        </w:rPr>
-      </w:pPr>
-      <w:r>
-        <w:t xml:space="preserve">A few years ago, </w:t>
-      </w:r>
-      <w:proofErr w:type="spellStart"/>
-      <w:r>
-        <w:t>TRENDnet</w:t>
-      </w:r>
-      <w:proofErr w:type="spellEnd"/>
-      <w:r>
-        <w:t xml:space="preserve">, Inc. marketed and sold baby monitors, which are IoT devices, that were not so secure </w:t>
-      </w:r>
-      <w:r>
-        <w:fldChar w:fldCharType="begin"/>
-      </w:r>
-      <w:r>
-        <w:instrText xml:space="preserve"> ADDIN ZOTERO_ITEM CSL_CITATION {"citationID":"afk95qq8b2","properties":{"formattedCitation":"(Riga, 2017)","plainCitation":"(Riga, 2017)"},"citationItems":[{"id":91,"uris":["http://zotero.org/users/local/vXPyDOlU/items/67VFYD2P"],"uri":["http://zotero.org/users/local/vXPyDOlU/items/67VFYD2P"],"itemData":{"id":91,"type":"article-journal","title":"Two Breaches, Two Enforcement Actions, and a Ddos Attack: Data Security and the Rise of the Internet of Things","container-title":"Journal of Internet Law","page":"3-7","volume":"20","issue":"9","source":"EBSCOhost","abstract":"The article focuses on an increment in hacking and data theft provisions with introduction of Internet of Things (IOT) provisions. Topics include description of data breach for employees of health insurance firm Anthem that leads to false tax filing of employees; impact of computer hacking for employees data in the U.S. Office of Personnel Management (OPM); and concerns for IoT services prevalence such as Internet Protocol with distribution of distributed denial of service (DDoS) attacks.","ISSN":"10942904","shortTitle":"Two Breaches, Two Enforcement Actions, and a Ddos Attack","journalAbbreviation":"Journal of Internet Law","author":[{"family":"Riga","given":"Stephen A."}],"issued":{"date-parts":[["2017",3]]}}}],"schema":"https://github.com/citation-style-language/schema/raw/master/csl-citation.json"} </w:instrText>
-      </w:r>
-      <w:r>
-        <w:fldChar w:fldCharType="separate"/>
-      </w:r>
-      <w:r>
-        <w:t>(Riga, 2017)</w:t>
-      </w:r>
-      <w:r>
-        <w:fldChar w:fldCharType="end"/>
-      </w:r>
-      <w:r>
-        <w:t xml:space="preserve">. </w:t>
-      </w:r>
-    </w:p>
-    <w:p>
-      <w:pPr>
-        <w:pStyle w:val="NormalWeb"/>
-        <w:numPr>
-          <w:ilvl w:val="0"/>
-          <w:numId w:val="9"/>
-        </w:numPr>
-        <w:shd w:val="clear" w:color="auto" w:fill="FFFFFF"/>
-        <w:spacing w:before="0" w:beforeAutospacing="0" w:after="150" w:afterAutospacing="0"/>
-        <w:rPr>
-          <w:color w:val="212121"/>
-          <w:szCs w:val="21"/>
-        </w:rPr>
-      </w:pPr>
-      <w:r>
-        <w:t xml:space="preserve">When the baby cameras were hacked in 2012, the footage was posted on the internet and an investigation was launched that found that login information was not encrypted when it was being transmitted and thus capable of being read by attackers </w:t>
-      </w:r>
-      <w:r>
-        <w:fldChar w:fldCharType="begin"/>
-      </w:r>
-      <w:r>
-        <w:instrText xml:space="preserve"> ADDIN ZOTERO_ITEM CSL_CITATION {"citationID":"afk95qq8b2","properties":{"formattedCitation":"(Riga, 2017)","plainCitation":"(Riga, 2017)"},"citationItems":[{"id":91,"uris":["http://zotero.org/users/local/vXPyDOlU/items/67VFYD2P"],"uri":["http://zotero.org/users/local/vXPyDOlU/items/67VFYD2P"],"itemData":{"id":91,"type":"article-journal","title":"Two Breaches, Two Enforcement Actions, and a Ddos Attack: Data Security and the Rise of the Internet of Things","container-title":"Journal of Internet Law","page":"3-7","volume":"20","issue":"9","source":"EBSCOhost","abstract":"The article focuses on an increment in hacking and data theft provisions with introduction of Internet of Things (IOT) provisions. Topics include description of data breach for employees of health insurance firm Anthem that leads to false tax filing of employees; impact of computer hacking for employees data in the U.S. Office of Personnel Management (OPM); and concerns for IoT services prevalence such as Internet Protocol with distribution of distributed denial of service (DDoS) attacks.","ISSN":"10942904","shortTitle":"Two Breaches, Two Enforcement Actions, and a Ddos Attack","journalAbbreviation":"Journal of Internet Law","author":[{"family":"Riga","given":"Stephen A."}],"issued":{"date-parts":[["2017",3]]}}}],"schema":"https://github.com/citation-style-language/schema/raw/master/csl-citation.json"} </w:instrText>
-      </w:r>
-      <w:r>
-        <w:fldChar w:fldCharType="separate"/>
-      </w:r>
-      <w:r>
-        <w:t>(Riga, 2017)</w:t>
-      </w:r>
-      <w:r>
-        <w:fldChar w:fldCharType="end"/>
-      </w:r>
-    </w:p>
-    <w:p>
-      <w:pPr>
-        <w:pStyle w:val="NormalWeb"/>
-        <w:numPr>
-          <w:ilvl w:val="0"/>
-          <w:numId w:val="9"/>
-        </w:numPr>
-        <w:shd w:val="clear" w:color="auto" w:fill="FFFFFF"/>
-        <w:spacing w:before="0" w:beforeAutospacing="0" w:after="150" w:afterAutospacing="0"/>
-        <w:rPr>
-          <w:color w:val="212121"/>
-          <w:szCs w:val="21"/>
-        </w:rPr>
-      </w:pPr>
-      <w:r>
-        <w:t>This IoT face challenges to security that can prevent security measures from being put in place</w:t>
-      </w:r>
-      <w:r>
-        <w:t xml:space="preserve"> </w:t>
-      </w:r>
-      <w:r>
-        <w:rPr>
-          <w:color w:val="000000" w:themeColor="text1"/>
-        </w:rPr>
-        <w:t>(Federal Trade Commission, 2015).</w:t>
-      </w:r>
-    </w:p>
-    <w:p>
-      <w:pPr>
-        <w:pStyle w:val="NormalWeb"/>
-        <w:shd w:val="clear" w:color="auto" w:fill="FFFFFF"/>
-        <w:spacing w:before="0" w:beforeAutospacing="0" w:after="150" w:afterAutospacing="0"/>
-        <w:ind w:left="720" w:hanging="720"/>
-        <w:rPr>
-          <w:color w:val="212121"/>
-          <w:szCs w:val="21"/>
-        </w:rPr>
-      </w:pPr>
-      <w:r>
-        <w:rPr>
-          <w:color w:val="212121"/>
-          <w:szCs w:val="21"/>
-        </w:rPr>
-        <w:t>V</w:t>
-      </w:r>
-      <w:r>
-        <w:rPr>
-          <w:color w:val="212121"/>
-          <w:szCs w:val="21"/>
-        </w:rPr>
-        <w:t>.</w:t>
-      </w:r>
-      <w:r>
-        <w:rPr>
-          <w:color w:val="212121"/>
-          <w:szCs w:val="21"/>
-        </w:rPr>
-        <w:t xml:space="preserve"> </w:t>
-      </w:r>
-      <w:r>
-        <w:rPr>
-          <w:color w:val="212121"/>
-          <w:szCs w:val="21"/>
-        </w:rPr>
-        <w:t>Conclusion</w:t>
-      </w:r>
-      <w:r>
-        <w:rPr>
-          <w:color w:val="212121"/>
-          <w:szCs w:val="21"/>
-        </w:rPr>
-        <w:softHyphen/>
-      </w:r>
-      <w:r>
-        <w:rPr>
-          <w:color w:val="212121"/>
-          <w:szCs w:val="21"/>
-        </w:rPr>
-        <w:softHyphen/>
-      </w:r>
-      <w:r>
-        <w:rPr>
-          <w:color w:val="212121"/>
-          <w:szCs w:val="21"/>
-        </w:rPr>
-        <w:softHyphen/>
-      </w:r>
-      <w:r>
-        <w:rPr>
-          <w:color w:val="212121"/>
-          <w:szCs w:val="21"/>
-        </w:rPr>
-        <w:softHyphen/>
-      </w:r>
-    </w:p>
-    <w:p>
-      <w:pPr>
-        <w:pStyle w:val="NormalWeb"/>
-        <w:shd w:val="clear" w:color="auto" w:fill="FFFFFF"/>
-        <w:spacing w:before="0" w:beforeAutospacing="0" w:after="150" w:afterAutospacing="0"/>
-        <w:ind w:left="1440" w:hanging="360"/>
-        <w:rPr>
-          <w:color w:val="212121"/>
-          <w:szCs w:val="21"/>
-        </w:rPr>
-      </w:pPr>
-      <w:r>
-        <w:rPr>
-          <w:color w:val="212121"/>
-          <w:szCs w:val="21"/>
-        </w:rPr>
-        <w:t>A.</w:t>
-      </w:r>
-      <w:r>
-        <w:rPr>
-          <w:color w:val="212121"/>
-          <w:szCs w:val="21"/>
-        </w:rPr>
-        <w:t xml:space="preserve"> </w:t>
-      </w:r>
-      <w:r>
-        <w:rPr>
-          <w:color w:val="212121"/>
-          <w:szCs w:val="21"/>
-        </w:rPr>
-        <w:t>Synthesize and summarize your supporting arguments with your overall argument. In other words, explain how your supporting arguments make your overall argument believable.</w:t>
-      </w:r>
     </w:p>
     <w:p>
       <w:pPr>
@@ -2473,7 +2603,7 @@
           <w:color w:val="212121"/>
           <w:szCs w:val="21"/>
         </w:rPr>
-        <w:t>The widespread use of IoT devices will make corporations effectively own (ownership as in legal control over) a large amount of their users’ personal information, which the corporations could easily misuse or put their users’ personal privacy at risk without significant legal ramifications.</w:t>
+        <w:t>There could be other factors not accounted for.</w:t>
       </w:r>
     </w:p>
     <w:p>
@@ -2495,7 +2625,7 @@
           <w:color w:val="212121"/>
           <w:szCs w:val="21"/>
         </w:rPr>
-        <w:t>Data mining can also give corporations more private information than what their users gave.</w:t>
+        <w:t>Didn’t look directly at case law or future legislation</w:t>
       </w:r>
     </w:p>
     <w:p>
@@ -2517,14 +2647,7 @@
           <w:color w:val="212121"/>
           <w:szCs w:val="21"/>
         </w:rPr>
-        <w:t xml:space="preserve">If the information that IoT companies collect is misused, </w:t>
-      </w:r>
-      <w:r>
-        <w:rPr>
-          <w:color w:val="212121"/>
-          <w:szCs w:val="21"/>
-        </w:rPr>
-        <w:t>the users that produced that information will have little legal support.</w:t>
+        <w:t>Could have looked at other privacy definitions</w:t>
       </w:r>
     </w:p>
     <w:p>
@@ -2546,38 +2669,7 @@
           <w:color w:val="212121"/>
           <w:szCs w:val="21"/>
         </w:rPr>
-        <w:t xml:space="preserve">In the past, there </w:t>
-      </w:r>
-      <w:bookmarkStart w:id="12" w:name="_GoBack"/>
-      <w:bookmarkEnd w:id="12"/>
-      <w:r>
-        <w:rPr>
-          <w:color w:val="212121"/>
-          <w:szCs w:val="21"/>
-        </w:rPr>
-        <w:t>were abuses of consumer data by corporations which will likely continue.</w:t>
-      </w:r>
-    </w:p>
-    <w:p>
-      <w:pPr>
-        <w:pStyle w:val="NormalWeb"/>
-        <w:numPr>
-          <w:ilvl w:val="0"/>
-          <w:numId w:val="6"/>
-        </w:numPr>
-        <w:shd w:val="clear" w:color="auto" w:fill="FFFFFF"/>
-        <w:spacing w:before="0" w:beforeAutospacing="0" w:after="150" w:afterAutospacing="0"/>
-        <w:rPr>
-          <w:color w:val="212121"/>
-          <w:szCs w:val="21"/>
-        </w:rPr>
-      </w:pPr>
-      <w:r>
-        <w:rPr>
-          <w:color w:val="212121"/>
-          <w:szCs w:val="21"/>
-        </w:rPr>
-        <w:t>Discuss the implications and limitations of your overall argument.</w:t>
+        <w:t>Could have used STS framework like ANT and SCOTT</w:t>
       </w:r>
     </w:p>
     <w:p>
@@ -2594,195 +2686,129 @@
           <w:szCs w:val="21"/>
         </w:rPr>
       </w:pPr>
-      <w:r>
-        <w:rPr>
-          <w:color w:val="212121"/>
-          <w:szCs w:val="21"/>
-        </w:rPr>
-        <w:t>The ownership of personal information by technology companies will likely not change unless there is an intervention or a significant number of users have a problem with it.</w:t>
-      </w:r>
-    </w:p>
-    <w:p>
-      <w:pPr>
-        <w:pStyle w:val="NormalWeb"/>
+    </w:p>
+    <w:p>
+      <w:pPr>
+        <w:pStyle w:val="NormalWeb"/>
+        <w:shd w:val="clear" w:color="auto" w:fill="FFFFFF"/>
+        <w:spacing w:before="0" w:beforeAutospacing="0" w:after="150" w:afterAutospacing="0"/>
+        <w:rPr>
+          <w:color w:val="212121"/>
+          <w:szCs w:val="21"/>
+        </w:rPr>
+      </w:pPr>
+      <w:r>
+        <w:rPr>
+          <w:color w:val="212121"/>
+          <w:szCs w:val="21"/>
+        </w:rPr>
+        <w:t>VI</w:t>
+      </w:r>
+      <w:r>
+        <w:rPr>
+          <w:color w:val="212121"/>
+          <w:szCs w:val="21"/>
+        </w:rPr>
+        <w:t>.      Reference List</w:t>
+      </w:r>
+      <w:r>
+        <w:rPr>
+          <w:color w:val="212121"/>
+          <w:szCs w:val="21"/>
+        </w:rPr>
+        <w:t xml:space="preserve"> (So Fa</w:t>
+      </w:r>
+      <w:r>
+        <w:rPr>
+          <w:color w:val="212121"/>
+          <w:szCs w:val="21"/>
+        </w:rPr>
+        <w:t>r</w:t>
+      </w:r>
+      <w:r>
+        <w:rPr>
+          <w:color w:val="212121"/>
+          <w:szCs w:val="21"/>
+        </w:rPr>
+        <w:t xml:space="preserve"> not in order</w:t>
+      </w:r>
+      <w:r>
+        <w:rPr>
+          <w:color w:val="212121"/>
+          <w:szCs w:val="21"/>
+        </w:rPr>
+        <w:t>)</w:t>
+      </w:r>
+    </w:p>
+    <w:p>
+      <w:pPr>
+        <w:pStyle w:val="ListParagraph"/>
         <w:numPr>
           <w:ilvl w:val="0"/>
           <w:numId w:val="10"/>
         </w:numPr>
-        <w:shd w:val="clear" w:color="auto" w:fill="FFFFFF"/>
-        <w:spacing w:before="0" w:beforeAutospacing="0" w:after="150" w:afterAutospacing="0"/>
-        <w:rPr>
-          <w:color w:val="212121"/>
-          <w:szCs w:val="21"/>
-        </w:rPr>
-      </w:pPr>
-    </w:p>
-    <w:p>
-      <w:pPr>
-        <w:pStyle w:val="NormalWeb"/>
+        <w:rPr>
+          <w:rFonts w:ascii="Times New Roman" w:hAnsi="Times New Roman" w:cs="Times New Roman"/>
+          <w:sz w:val="28"/>
+        </w:rPr>
+      </w:pPr>
+      <w:proofErr w:type="spellStart"/>
+      <w:r>
+        <w:rPr>
+          <w:rFonts w:ascii="Times New Roman" w:hAnsi="Times New Roman" w:cs="Times New Roman"/>
+          <w:sz w:val="24"/>
+          <w:szCs w:val="24"/>
+        </w:rPr>
+        <w:t>Grimmelmann</w:t>
+      </w:r>
+      <w:proofErr w:type="spellEnd"/>
+      <w:r>
+        <w:rPr>
+          <w:rFonts w:ascii="Times New Roman" w:hAnsi="Times New Roman" w:cs="Times New Roman"/>
+          <w:sz w:val="24"/>
+          <w:szCs w:val="24"/>
+        </w:rPr>
+        <w:t xml:space="preserve">, J. (2007). </w:t>
+      </w:r>
+      <w:r>
+        <w:rPr>
+          <w:rFonts w:ascii="Times New Roman" w:hAnsi="Times New Roman" w:cs="Times New Roman"/>
+          <w:i/>
+          <w:sz w:val="24"/>
+          <w:szCs w:val="24"/>
+        </w:rPr>
+        <w:t>The structure of search engine law. Iowa L. Rev., 93</w:t>
+      </w:r>
+      <w:r>
+        <w:rPr>
+          <w:rFonts w:ascii="Times New Roman" w:hAnsi="Times New Roman" w:cs="Times New Roman"/>
+          <w:sz w:val="24"/>
+          <w:szCs w:val="24"/>
+        </w:rPr>
+        <w:t>, 1.</w:t>
+      </w:r>
+      <w:r>
+        <w:rPr>
+          <w:rFonts w:ascii="Times New Roman" w:hAnsi="Times New Roman" w:cs="Times New Roman"/>
+          <w:sz w:val="24"/>
+          <w:szCs w:val="24"/>
+        </w:rPr>
+        <w:tab/>
+      </w:r>
+    </w:p>
+    <w:p>
+      <w:pPr>
+        <w:pStyle w:val="ListParagraph"/>
         <w:numPr>
           <w:ilvl w:val="0"/>
           <w:numId w:val="10"/>
         </w:numPr>
-        <w:shd w:val="clear" w:color="auto" w:fill="FFFFFF"/>
-        <w:spacing w:before="0" w:beforeAutospacing="0" w:after="150" w:afterAutospacing="0"/>
-        <w:rPr>
-          <w:color w:val="212121"/>
-          <w:szCs w:val="21"/>
-        </w:rPr>
-      </w:pPr>
-      <w:r>
-        <w:rPr>
-          <w:color w:val="212121"/>
-          <w:szCs w:val="21"/>
-        </w:rPr>
-        <w:t>There could be other factors not accounted for.</w:t>
-      </w:r>
-    </w:p>
-    <w:p>
-      <w:pPr>
-        <w:pStyle w:val="NormalWeb"/>
-        <w:numPr>
-          <w:ilvl w:val="0"/>
-          <w:numId w:val="10"/>
-        </w:numPr>
-        <w:shd w:val="clear" w:color="auto" w:fill="FFFFFF"/>
-        <w:spacing w:before="0" w:beforeAutospacing="0" w:after="150" w:afterAutospacing="0"/>
-        <w:rPr>
-          <w:color w:val="212121"/>
-          <w:szCs w:val="21"/>
-        </w:rPr>
-      </w:pPr>
-      <w:r>
-        <w:rPr>
-          <w:color w:val="212121"/>
-          <w:szCs w:val="21"/>
-        </w:rPr>
-        <w:t>Didn’t look directly at case law or future legislation</w:t>
-      </w:r>
-    </w:p>
-    <w:p>
-      <w:pPr>
-        <w:pStyle w:val="NormalWeb"/>
-        <w:numPr>
-          <w:ilvl w:val="0"/>
-          <w:numId w:val="10"/>
-        </w:numPr>
-        <w:shd w:val="clear" w:color="auto" w:fill="FFFFFF"/>
-        <w:spacing w:before="0" w:beforeAutospacing="0" w:after="150" w:afterAutospacing="0"/>
-        <w:rPr>
-          <w:color w:val="212121"/>
-          <w:szCs w:val="21"/>
-        </w:rPr>
-      </w:pPr>
-      <w:r>
-        <w:rPr>
-          <w:color w:val="212121"/>
-          <w:szCs w:val="21"/>
-        </w:rPr>
-        <w:t>Could have looked at other privacy definitions</w:t>
-      </w:r>
-    </w:p>
-    <w:p>
-      <w:pPr>
-        <w:pStyle w:val="NormalWeb"/>
-        <w:numPr>
-          <w:ilvl w:val="0"/>
-          <w:numId w:val="10"/>
-        </w:numPr>
-        <w:shd w:val="clear" w:color="auto" w:fill="FFFFFF"/>
-        <w:spacing w:before="0" w:beforeAutospacing="0" w:after="150" w:afterAutospacing="0"/>
-        <w:rPr>
-          <w:color w:val="212121"/>
-          <w:szCs w:val="21"/>
-        </w:rPr>
-      </w:pPr>
-      <w:r>
-        <w:rPr>
-          <w:color w:val="212121"/>
-          <w:szCs w:val="21"/>
-        </w:rPr>
-        <w:t>Could have used STS framework like ANT and SCOTT</w:t>
-      </w:r>
-    </w:p>
-    <w:p>
-      <w:pPr>
-        <w:pStyle w:val="NormalWeb"/>
-        <w:numPr>
-          <w:ilvl w:val="0"/>
-          <w:numId w:val="10"/>
-        </w:numPr>
-        <w:shd w:val="clear" w:color="auto" w:fill="FFFFFF"/>
-        <w:spacing w:before="0" w:beforeAutospacing="0" w:after="150" w:afterAutospacing="0"/>
-        <w:rPr>
-          <w:color w:val="212121"/>
-          <w:szCs w:val="21"/>
-        </w:rPr>
-      </w:pPr>
-    </w:p>
-    <w:p>
-      <w:pPr>
-        <w:pStyle w:val="NormalWeb"/>
-        <w:shd w:val="clear" w:color="auto" w:fill="FFFFFF"/>
-        <w:spacing w:before="0" w:beforeAutospacing="0" w:after="150" w:afterAutospacing="0"/>
-        <w:rPr>
-          <w:color w:val="212121"/>
-          <w:szCs w:val="21"/>
-        </w:rPr>
-      </w:pPr>
-      <w:r>
-        <w:rPr>
-          <w:color w:val="212121"/>
-          <w:szCs w:val="21"/>
-        </w:rPr>
-        <w:t>VI</w:t>
-      </w:r>
-      <w:r>
-        <w:rPr>
-          <w:color w:val="212121"/>
-          <w:szCs w:val="21"/>
-        </w:rPr>
-        <w:t>.      Reference List</w:t>
-      </w:r>
-      <w:r>
-        <w:rPr>
-          <w:color w:val="212121"/>
-          <w:szCs w:val="21"/>
-        </w:rPr>
-        <w:t xml:space="preserve"> (So Fa</w:t>
-      </w:r>
-      <w:r>
-        <w:rPr>
-          <w:color w:val="212121"/>
-          <w:szCs w:val="21"/>
-        </w:rPr>
-        <w:t>r</w:t>
-      </w:r>
-      <w:r>
-        <w:rPr>
-          <w:color w:val="212121"/>
-          <w:szCs w:val="21"/>
-        </w:rPr>
-        <w:t xml:space="preserve"> not in order</w:t>
-      </w:r>
-      <w:r>
-        <w:rPr>
-          <w:color w:val="212121"/>
-          <w:szCs w:val="21"/>
-        </w:rPr>
-        <w:t>)</w:t>
-      </w:r>
-    </w:p>
-    <w:p>
-      <w:pPr>
-        <w:pStyle w:val="ListParagraph"/>
-        <w:numPr>
-          <w:ilvl w:val="0"/>
-          <w:numId w:val="10"/>
-        </w:numPr>
-        <w:rPr>
-          <w:rFonts w:ascii="Times New Roman" w:hAnsi="Times New Roman" w:cs="Times New Roman"/>
-          <w:sz w:val="28"/>
+        <w:spacing w:after="0" w:line="240" w:lineRule="auto"/>
+        <w:rPr>
+          <w:rFonts w:ascii="Times New Roman" w:hAnsi="Times New Roman" w:cs="Times New Roman"/>
+          <w:i/>
+          <w:sz w:val="24"/>
+          <w:szCs w:val="24"/>
         </w:rPr>
       </w:pPr>
       <w:proofErr w:type="spellStart"/>
@@ -2793,65 +2819,6 @@
           <w:szCs w:val="24"/>
         </w:rPr>
         <w:lastRenderedPageBreak/>
-        <w:t>Grimmelmann</w:t>
-      </w:r>
-      <w:proofErr w:type="spellEnd"/>
-      <w:r>
-        <w:rPr>
-          <w:rFonts w:ascii="Times New Roman" w:hAnsi="Times New Roman" w:cs="Times New Roman"/>
-          <w:sz w:val="24"/>
-          <w:szCs w:val="24"/>
-        </w:rPr>
-        <w:t xml:space="preserve">, J. (2007). </w:t>
-      </w:r>
-      <w:r>
-        <w:rPr>
-          <w:rFonts w:ascii="Times New Roman" w:hAnsi="Times New Roman" w:cs="Times New Roman"/>
-          <w:i/>
-          <w:sz w:val="24"/>
-          <w:szCs w:val="24"/>
-        </w:rPr>
-        <w:t>The structure of search engine law. Iowa L. Rev., 93</w:t>
-      </w:r>
-      <w:r>
-        <w:rPr>
-          <w:rFonts w:ascii="Times New Roman" w:hAnsi="Times New Roman" w:cs="Times New Roman"/>
-          <w:sz w:val="24"/>
-          <w:szCs w:val="24"/>
-        </w:rPr>
-        <w:t>, 1.</w:t>
-      </w:r>
-      <w:r>
-        <w:rPr>
-          <w:rFonts w:ascii="Times New Roman" w:hAnsi="Times New Roman" w:cs="Times New Roman"/>
-          <w:sz w:val="24"/>
-          <w:szCs w:val="24"/>
-        </w:rPr>
-        <w:tab/>
-      </w:r>
-    </w:p>
-    <w:p>
-      <w:pPr>
-        <w:pStyle w:val="ListParagraph"/>
-        <w:numPr>
-          <w:ilvl w:val="0"/>
-          <w:numId w:val="10"/>
-        </w:numPr>
-        <w:spacing w:after="0" w:line="240" w:lineRule="auto"/>
-        <w:rPr>
-          <w:rFonts w:ascii="Times New Roman" w:hAnsi="Times New Roman" w:cs="Times New Roman"/>
-          <w:i/>
-          <w:sz w:val="24"/>
-          <w:szCs w:val="24"/>
-        </w:rPr>
-      </w:pPr>
-      <w:proofErr w:type="spellStart"/>
-      <w:r>
-        <w:rPr>
-          <w:rFonts w:ascii="Times New Roman" w:hAnsi="Times New Roman" w:cs="Times New Roman"/>
-          <w:sz w:val="24"/>
-          <w:szCs w:val="24"/>
-        </w:rPr>
         <w:t>Barbaro</w:t>
       </w:r>
       <w:proofErr w:type="spellEnd"/>

</xml_diff>